<commit_message>
create table user with boostrap
</commit_message>
<xml_diff>
--- a/những gì học được.docx
+++ b/những gì học được.docx
@@ -8,12 +8,56 @@
           <w:lang w:val="en-US"/>
         </w:rPr>
       </w:pPr>
-      <w:r>
-        <w:rPr>
-          <w:lang w:val="en-US"/>
-        </w:rPr>
-        <w:t>Chạy spring :  ./mvnw spring-boot:run</w:t>
-      </w:r>
+      <w:proofErr w:type="spellStart"/>
+      <w:r>
+        <w:rPr>
+          <w:lang w:val="en-US"/>
+        </w:rPr>
+        <w:t>Chạy</w:t>
+      </w:r>
+      <w:proofErr w:type="spellEnd"/>
+      <w:r>
+        <w:rPr>
+          <w:lang w:val="en-US"/>
+        </w:rPr>
+        <w:t xml:space="preserve"> </w:t>
+      </w:r>
+      <w:proofErr w:type="gramStart"/>
+      <w:r>
+        <w:rPr>
+          <w:lang w:val="en-US"/>
+        </w:rPr>
+        <w:t>spring :</w:t>
+      </w:r>
+      <w:proofErr w:type="gramEnd"/>
+      <w:r>
+        <w:rPr>
+          <w:lang w:val="en-US"/>
+        </w:rPr>
+        <w:t xml:space="preserve">  ./</w:t>
+      </w:r>
+      <w:proofErr w:type="spellStart"/>
+      <w:r>
+        <w:rPr>
+          <w:lang w:val="en-US"/>
+        </w:rPr>
+        <w:t>mvnw</w:t>
+      </w:r>
+      <w:proofErr w:type="spellEnd"/>
+      <w:r>
+        <w:rPr>
+          <w:lang w:val="en-US"/>
+        </w:rPr>
+        <w:t xml:space="preserve"> </w:t>
+      </w:r>
+      <w:proofErr w:type="spellStart"/>
+      <w:r>
+        <w:rPr>
+          <w:lang w:val="en-US"/>
+        </w:rPr>
+        <w:t>spring-boot:run</w:t>
+      </w:r>
+      <w:proofErr w:type="spellEnd"/>
     </w:p>
     <w:p>
       <w:pPr>
@@ -30,29 +74,419 @@
         <w:rPr>
           <w:lang w:val="en-US"/>
         </w:rPr>
-        <w:t xml:space="preserve">Khi mà kéo dự án fullstack về , muốn chạy thử thì phải cấu hình lại cho nó , cấu hình database đồ bla blae , </w:t>
-      </w:r>
-      <w:r>
-        <w:rPr>
-          <w:b/>
-          <w:bCs/>
-          <w:lang w:val="en-US"/>
-        </w:rPr>
-        <w:t>docker compose -f mysql.yml up</w:t>
-      </w:r>
-      <w:r>
-        <w:rPr>
-          <w:b/>
-          <w:bCs/>
-          <w:lang w:val="en-US"/>
-        </w:rPr>
-        <w:t xml:space="preserve"> </w:t>
-      </w:r>
-      <w:r>
-        <w:rPr>
-          <w:lang w:val="en-US"/>
-        </w:rPr>
-        <w:t xml:space="preserve"> cho cái dự án này </w:t>
+        <w:t xml:space="preserve">Khi </w:t>
+      </w:r>
+      <w:proofErr w:type="spellStart"/>
+      <w:r>
+        <w:rPr>
+          <w:lang w:val="en-US"/>
+        </w:rPr>
+        <w:t>mà</w:t>
+      </w:r>
+      <w:proofErr w:type="spellEnd"/>
+      <w:r>
+        <w:rPr>
+          <w:lang w:val="en-US"/>
+        </w:rPr>
+        <w:t xml:space="preserve"> </w:t>
+      </w:r>
+      <w:proofErr w:type="spellStart"/>
+      <w:r>
+        <w:rPr>
+          <w:lang w:val="en-US"/>
+        </w:rPr>
+        <w:t>kéo</w:t>
+      </w:r>
+      <w:proofErr w:type="spellEnd"/>
+      <w:r>
+        <w:rPr>
+          <w:lang w:val="en-US"/>
+        </w:rPr>
+        <w:t xml:space="preserve"> </w:t>
+      </w:r>
+      <w:proofErr w:type="spellStart"/>
+      <w:r>
+        <w:rPr>
+          <w:lang w:val="en-US"/>
+        </w:rPr>
+        <w:t>dự</w:t>
+      </w:r>
+      <w:proofErr w:type="spellEnd"/>
+      <w:r>
+        <w:rPr>
+          <w:lang w:val="en-US"/>
+        </w:rPr>
+        <w:t xml:space="preserve"> </w:t>
+      </w:r>
+      <w:proofErr w:type="spellStart"/>
+      <w:r>
+        <w:rPr>
+          <w:lang w:val="en-US"/>
+        </w:rPr>
+        <w:t>án</w:t>
+      </w:r>
+      <w:proofErr w:type="spellEnd"/>
+      <w:r>
+        <w:rPr>
+          <w:lang w:val="en-US"/>
+        </w:rPr>
+        <w:t xml:space="preserve"> </w:t>
+      </w:r>
+      <w:proofErr w:type="spellStart"/>
+      <w:r>
+        <w:rPr>
+          <w:lang w:val="en-US"/>
+        </w:rPr>
+        <w:t>fullstack</w:t>
+      </w:r>
+      <w:proofErr w:type="spellEnd"/>
+      <w:r>
+        <w:rPr>
+          <w:lang w:val="en-US"/>
+        </w:rPr>
+        <w:t xml:space="preserve"> </w:t>
+      </w:r>
+      <w:proofErr w:type="spellStart"/>
+      <w:proofErr w:type="gramStart"/>
+      <w:r>
+        <w:rPr>
+          <w:lang w:val="en-US"/>
+        </w:rPr>
+        <w:t>về</w:t>
+      </w:r>
+      <w:proofErr w:type="spellEnd"/>
+      <w:r>
+        <w:rPr>
+          <w:lang w:val="en-US"/>
+        </w:rPr>
+        <w:t xml:space="preserve"> ,</w:t>
+      </w:r>
+      <w:proofErr w:type="gramEnd"/>
+      <w:r>
+        <w:rPr>
+          <w:lang w:val="en-US"/>
+        </w:rPr>
+        <w:t xml:space="preserve"> </w:t>
+      </w:r>
+      <w:proofErr w:type="spellStart"/>
+      <w:r>
+        <w:rPr>
+          <w:lang w:val="en-US"/>
+        </w:rPr>
+        <w:t>muốn</w:t>
+      </w:r>
+      <w:proofErr w:type="spellEnd"/>
+      <w:r>
+        <w:rPr>
+          <w:lang w:val="en-US"/>
+        </w:rPr>
+        <w:t xml:space="preserve"> </w:t>
+      </w:r>
+      <w:proofErr w:type="spellStart"/>
+      <w:r>
+        <w:rPr>
+          <w:lang w:val="en-US"/>
+        </w:rPr>
+        <w:t>chạy</w:t>
+      </w:r>
+      <w:proofErr w:type="spellEnd"/>
+      <w:r>
+        <w:rPr>
+          <w:lang w:val="en-US"/>
+        </w:rPr>
+        <w:t xml:space="preserve"> </w:t>
+      </w:r>
+      <w:proofErr w:type="spellStart"/>
+      <w:r>
+        <w:rPr>
+          <w:lang w:val="en-US"/>
+        </w:rPr>
+        <w:t>thử</w:t>
+      </w:r>
+      <w:proofErr w:type="spellEnd"/>
+      <w:r>
+        <w:rPr>
+          <w:lang w:val="en-US"/>
+        </w:rPr>
+        <w:t xml:space="preserve"> </w:t>
+      </w:r>
+      <w:proofErr w:type="spellStart"/>
+      <w:r>
+        <w:rPr>
+          <w:lang w:val="en-US"/>
+        </w:rPr>
+        <w:t>thì</w:t>
+      </w:r>
+      <w:proofErr w:type="spellEnd"/>
+      <w:r>
+        <w:rPr>
+          <w:lang w:val="en-US"/>
+        </w:rPr>
+        <w:t xml:space="preserve"> </w:t>
+      </w:r>
+      <w:proofErr w:type="spellStart"/>
+      <w:r>
+        <w:rPr>
+          <w:lang w:val="en-US"/>
+        </w:rPr>
+        <w:t>phải</w:t>
+      </w:r>
+      <w:proofErr w:type="spellEnd"/>
+      <w:r>
+        <w:rPr>
+          <w:lang w:val="en-US"/>
+        </w:rPr>
+        <w:t xml:space="preserve"> </w:t>
+      </w:r>
+      <w:proofErr w:type="spellStart"/>
+      <w:r>
+        <w:rPr>
+          <w:lang w:val="en-US"/>
+        </w:rPr>
+        <w:t>cấu</w:t>
+      </w:r>
+      <w:proofErr w:type="spellEnd"/>
+      <w:r>
+        <w:rPr>
+          <w:lang w:val="en-US"/>
+        </w:rPr>
+        <w:t xml:space="preserve"> </w:t>
+      </w:r>
+      <w:proofErr w:type="spellStart"/>
+      <w:r>
+        <w:rPr>
+          <w:lang w:val="en-US"/>
+        </w:rPr>
+        <w:t>hình</w:t>
+      </w:r>
+      <w:proofErr w:type="spellEnd"/>
+      <w:r>
+        <w:rPr>
+          <w:lang w:val="en-US"/>
+        </w:rPr>
+        <w:t xml:space="preserve"> </w:t>
+      </w:r>
+      <w:proofErr w:type="spellStart"/>
+      <w:r>
+        <w:rPr>
+          <w:lang w:val="en-US"/>
+        </w:rPr>
+        <w:t>lại</w:t>
+      </w:r>
+      <w:proofErr w:type="spellEnd"/>
+      <w:r>
+        <w:rPr>
+          <w:lang w:val="en-US"/>
+        </w:rPr>
+        <w:t xml:space="preserve"> </w:t>
+      </w:r>
+      <w:proofErr w:type="spellStart"/>
+      <w:r>
+        <w:rPr>
+          <w:lang w:val="en-US"/>
+        </w:rPr>
+        <w:t>cho</w:t>
+      </w:r>
+      <w:proofErr w:type="spellEnd"/>
+      <w:r>
+        <w:rPr>
+          <w:lang w:val="en-US"/>
+        </w:rPr>
+        <w:t xml:space="preserve"> </w:t>
+      </w:r>
+      <w:proofErr w:type="spellStart"/>
+      <w:r>
+        <w:rPr>
+          <w:lang w:val="en-US"/>
+        </w:rPr>
+        <w:t>nó</w:t>
+      </w:r>
+      <w:proofErr w:type="spellEnd"/>
+      <w:r>
+        <w:rPr>
+          <w:lang w:val="en-US"/>
+        </w:rPr>
+        <w:t xml:space="preserve"> , </w:t>
+      </w:r>
+      <w:proofErr w:type="spellStart"/>
+      <w:r>
+        <w:rPr>
+          <w:lang w:val="en-US"/>
+        </w:rPr>
+        <w:t>cấu</w:t>
+      </w:r>
+      <w:proofErr w:type="spellEnd"/>
+      <w:r>
+        <w:rPr>
+          <w:lang w:val="en-US"/>
+        </w:rPr>
+        <w:t xml:space="preserve"> </w:t>
+      </w:r>
+      <w:proofErr w:type="spellStart"/>
+      <w:r>
+        <w:rPr>
+          <w:lang w:val="en-US"/>
+        </w:rPr>
+        <w:t>hình</w:t>
+      </w:r>
+      <w:proofErr w:type="spellEnd"/>
+      <w:r>
+        <w:rPr>
+          <w:lang w:val="en-US"/>
+        </w:rPr>
+        <w:t xml:space="preserve"> database </w:t>
+      </w:r>
+      <w:proofErr w:type="spellStart"/>
+      <w:r>
+        <w:rPr>
+          <w:lang w:val="en-US"/>
+        </w:rPr>
+        <w:t>đồ</w:t>
+      </w:r>
+      <w:proofErr w:type="spellEnd"/>
+      <w:r>
+        <w:rPr>
+          <w:lang w:val="en-US"/>
+        </w:rPr>
+        <w:t xml:space="preserve"> </w:t>
+      </w:r>
+      <w:proofErr w:type="spellStart"/>
+      <w:r>
+        <w:rPr>
+          <w:lang w:val="en-US"/>
+        </w:rPr>
+        <w:t>bla</w:t>
+      </w:r>
+      <w:proofErr w:type="spellEnd"/>
+      <w:r>
+        <w:rPr>
+          <w:lang w:val="en-US"/>
+        </w:rPr>
+        <w:t xml:space="preserve"> </w:t>
+      </w:r>
+      <w:proofErr w:type="spellStart"/>
+      <w:r>
+        <w:rPr>
+          <w:lang w:val="en-US"/>
+        </w:rPr>
+        <w:t>blae</w:t>
+      </w:r>
+      <w:proofErr w:type="spellEnd"/>
+      <w:r>
+        <w:rPr>
+          <w:lang w:val="en-US"/>
+        </w:rPr>
+        <w:t xml:space="preserve"> , </w:t>
+      </w:r>
+      <w:r>
+        <w:rPr>
+          <w:b/>
+          <w:bCs/>
+          <w:lang w:val="en-US"/>
+        </w:rPr>
+        <w:t xml:space="preserve">docker compose -f </w:t>
+      </w:r>
+      <w:proofErr w:type="spellStart"/>
+      <w:r>
+        <w:rPr>
+          <w:b/>
+          <w:bCs/>
+          <w:lang w:val="en-US"/>
+        </w:rPr>
+        <w:t>mysql.yml</w:t>
+      </w:r>
+      <w:proofErr w:type="spellEnd"/>
+      <w:r>
+        <w:rPr>
+          <w:b/>
+          <w:bCs/>
+          <w:lang w:val="en-US"/>
+        </w:rPr>
+        <w:t xml:space="preserve"> up</w:t>
+      </w:r>
+      <w:r>
+        <w:rPr>
+          <w:b/>
+          <w:bCs/>
+          <w:lang w:val="en-US"/>
+        </w:rPr>
+        <w:t xml:space="preserve"> </w:t>
+      </w:r>
+      <w:r>
+        <w:rPr>
+          <w:lang w:val="en-US"/>
+        </w:rPr>
+        <w:t xml:space="preserve"> </w:t>
+      </w:r>
+      <w:proofErr w:type="spellStart"/>
+      <w:r>
+        <w:rPr>
+          <w:lang w:val="en-US"/>
+        </w:rPr>
+        <w:t>cho</w:t>
+      </w:r>
+      <w:proofErr w:type="spellEnd"/>
+      <w:r>
+        <w:rPr>
+          <w:lang w:val="en-US"/>
+        </w:rPr>
+        <w:t xml:space="preserve"> </w:t>
+      </w:r>
+      <w:proofErr w:type="spellStart"/>
+      <w:r>
+        <w:rPr>
+          <w:lang w:val="en-US"/>
+        </w:rPr>
+        <w:t>cái</w:t>
+      </w:r>
+      <w:proofErr w:type="spellEnd"/>
+      <w:r>
+        <w:rPr>
+          <w:lang w:val="en-US"/>
+        </w:rPr>
+        <w:t xml:space="preserve"> </w:t>
+      </w:r>
+      <w:proofErr w:type="spellStart"/>
+      <w:r>
+        <w:rPr>
+          <w:lang w:val="en-US"/>
+        </w:rPr>
+        <w:t>dự</w:t>
+      </w:r>
+      <w:proofErr w:type="spellEnd"/>
+      <w:r>
+        <w:rPr>
+          <w:lang w:val="en-US"/>
+        </w:rPr>
+        <w:t xml:space="preserve"> </w:t>
+      </w:r>
+      <w:proofErr w:type="spellStart"/>
+      <w:r>
+        <w:rPr>
+          <w:lang w:val="en-US"/>
+        </w:rPr>
+        <w:t>án</w:t>
+      </w:r>
+      <w:proofErr w:type="spellEnd"/>
+      <w:r>
+        <w:rPr>
+          <w:lang w:val="en-US"/>
+        </w:rPr>
+        <w:t xml:space="preserve"> </w:t>
+      </w:r>
+      <w:proofErr w:type="spellStart"/>
+      <w:r>
+        <w:rPr>
+          <w:lang w:val="en-US"/>
+        </w:rPr>
+        <w:t>này</w:t>
+      </w:r>
+      <w:proofErr w:type="spellEnd"/>
+      <w:r>
+        <w:rPr>
+          <w:lang w:val="en-US"/>
+        </w:rPr>
+        <w:t xml:space="preserve"> </w:t>
       </w:r>
     </w:p>
     <w:p>
@@ -84,8 +518,74 @@
           <w:lang w:eastAsia="vi-VN"/>
           <w14:ligatures w14:val="none"/>
         </w:rPr>
-        <w:t># config spring sceurity</w:t>
-      </w:r>
+        <w:t xml:space="preserve"># </w:t>
+      </w:r>
+      <w:proofErr w:type="spellStart"/>
+      <w:r>
+        <w:rPr>
+          <w:rFonts w:ascii="Consolas" w:eastAsia="Times New Roman" w:hAnsi="Consolas" w:cs="Times New Roman"/>
+          <w:color w:val="6A9955"/>
+          <w:kern w:val="0"/>
+          <w:sz w:val="21"/>
+          <w:szCs w:val="21"/>
+          <w:lang w:eastAsia="vi-VN"/>
+          <w14:ligatures w14:val="none"/>
+        </w:rPr>
+        <w:t>config</w:t>
+      </w:r>
+      <w:proofErr w:type="spellEnd"/>
+      <w:r>
+        <w:rPr>
+          <w:rFonts w:ascii="Consolas" w:eastAsia="Times New Roman" w:hAnsi="Consolas" w:cs="Times New Roman"/>
+          <w:color w:val="6A9955"/>
+          <w:kern w:val="0"/>
+          <w:sz w:val="21"/>
+          <w:szCs w:val="21"/>
+          <w:lang w:eastAsia="vi-VN"/>
+          <w14:ligatures w14:val="none"/>
+        </w:rPr>
+        <w:t xml:space="preserve"> </w:t>
+      </w:r>
+      <w:proofErr w:type="spellStart"/>
+      <w:r>
+        <w:rPr>
+          <w:rFonts w:ascii="Consolas" w:eastAsia="Times New Roman" w:hAnsi="Consolas" w:cs="Times New Roman"/>
+          <w:color w:val="6A9955"/>
+          <w:kern w:val="0"/>
+          <w:sz w:val="21"/>
+          <w:szCs w:val="21"/>
+          <w:lang w:eastAsia="vi-VN"/>
+          <w14:ligatures w14:val="none"/>
+        </w:rPr>
+        <w:t>spring</w:t>
+      </w:r>
+      <w:proofErr w:type="spellEnd"/>
+      <w:r>
+        <w:rPr>
+          <w:rFonts w:ascii="Consolas" w:eastAsia="Times New Roman" w:hAnsi="Consolas" w:cs="Times New Roman"/>
+          <w:color w:val="6A9955"/>
+          <w:kern w:val="0"/>
+          <w:sz w:val="21"/>
+          <w:szCs w:val="21"/>
+          <w:lang w:eastAsia="vi-VN"/>
+          <w14:ligatures w14:val="none"/>
+        </w:rPr>
+        <w:t xml:space="preserve"> </w:t>
+      </w:r>
+      <w:proofErr w:type="spellStart"/>
+      <w:r>
+        <w:rPr>
+          <w:rFonts w:ascii="Consolas" w:eastAsia="Times New Roman" w:hAnsi="Consolas" w:cs="Times New Roman"/>
+          <w:color w:val="6A9955"/>
+          <w:kern w:val="0"/>
+          <w:sz w:val="21"/>
+          <w:szCs w:val="21"/>
+          <w:lang w:eastAsia="vi-VN"/>
+          <w14:ligatures w14:val="none"/>
+        </w:rPr>
+        <w:t>sceurity</w:t>
+      </w:r>
+      <w:proofErr w:type="spellEnd"/>
     </w:p>
     <w:p>
       <w:pPr>
@@ -118,6 +618,7 @@
         </w:rPr>
         <w:t>spring.sceurity.user.name=</w:t>
       </w:r>
+      <w:proofErr w:type="spellStart"/>
       <w:r>
         <w:rPr>
           <w:rFonts w:ascii="Consolas" w:eastAsia="Times New Roman" w:hAnsi="Consolas" w:cs="Times New Roman"/>
@@ -130,6 +631,7 @@
         </w:rPr>
         <w:t>hieuvo</w:t>
       </w:r>
+      <w:proofErr w:type="spellEnd"/>
     </w:p>
     <w:p>
       <w:pPr>
@@ -150,6 +652,7 @@
           <w14:ligatures w14:val="none"/>
         </w:rPr>
       </w:pPr>
+      <w:proofErr w:type="spellStart"/>
       <w:r>
         <w:rPr>
           <w:rFonts w:ascii="Consolas" w:eastAsia="Times New Roman" w:hAnsi="Consolas" w:cs="Times New Roman"/>
@@ -160,7 +663,20 @@
           <w:lang w:eastAsia="vi-VN"/>
           <w14:ligatures w14:val="none"/>
         </w:rPr>
-        <w:t>spring.security.user.password=</w:t>
+        <w:t>spring.security.user.password</w:t>
+      </w:r>
+      <w:proofErr w:type="spellEnd"/>
+      <w:r>
+        <w:rPr>
+          <w:rFonts w:ascii="Consolas" w:eastAsia="Times New Roman" w:hAnsi="Consolas" w:cs="Times New Roman"/>
+          <w:color w:val="CCCCCC"/>
+          <w:kern w:val="0"/>
+          <w:sz w:val="21"/>
+          <w:szCs w:val="21"/>
+          <w:lang w:eastAsia="vi-VN"/>
+          <w14:ligatures w14:val="none"/>
+        </w:rPr>
+        <w:t>=</w:t>
       </w:r>
       <w:r>
         <w:rPr>
@@ -218,7 +734,33 @@
           <w:lang w:eastAsia="vi-VN"/>
           <w14:ligatures w14:val="none"/>
         </w:rPr>
-        <w:t>Tạo form với JSTL</w:t>
+        <w:t xml:space="preserve">Tạo </w:t>
+      </w:r>
+      <w:proofErr w:type="spellStart"/>
+      <w:r>
+        <w:rPr>
+          <w:rFonts w:ascii="Roboto-Regular" w:eastAsia="Times New Roman" w:hAnsi="Roboto-Regular" w:cs="Times New Roman"/>
+          <w:color w:val="000000"/>
+          <w:kern w:val="0"/>
+          <w:sz w:val="24"/>
+          <w:szCs w:val="24"/>
+          <w:lang w:eastAsia="vi-VN"/>
+          <w14:ligatures w14:val="none"/>
+        </w:rPr>
+        <w:t>form</w:t>
+      </w:r>
+      <w:proofErr w:type="spellEnd"/>
+      <w:r>
+        <w:rPr>
+          <w:rFonts w:ascii="Roboto-Regular" w:eastAsia="Times New Roman" w:hAnsi="Roboto-Regular" w:cs="Times New Roman"/>
+          <w:color w:val="000000"/>
+          <w:kern w:val="0"/>
+          <w:sz w:val="24"/>
+          <w:szCs w:val="24"/>
+          <w:lang w:eastAsia="vi-VN"/>
+          <w14:ligatures w14:val="none"/>
+        </w:rPr>
+        <w:t xml:space="preserve"> với JSTL</w:t>
       </w:r>
     </w:p>
     <w:p>
@@ -249,7 +791,111 @@
           <w:lang w:eastAsia="vi-VN"/>
           <w14:ligatures w14:val="none"/>
         </w:rPr>
-        <w:t>&lt;%@taglib uri="http://www.springframework.org/tags/form" prefix="form"%&gt;</w:t>
+        <w:t>&lt;%@</w:t>
+      </w:r>
+      <w:proofErr w:type="spellStart"/>
+      <w:r>
+        <w:rPr>
+          <w:rFonts w:ascii="Roboto-Regular" w:eastAsia="Times New Roman" w:hAnsi="Roboto-Regular" w:cs="Times New Roman"/>
+          <w:color w:val="000000"/>
+          <w:kern w:val="0"/>
+          <w:sz w:val="24"/>
+          <w:szCs w:val="24"/>
+          <w:lang w:eastAsia="vi-VN"/>
+          <w14:ligatures w14:val="none"/>
+        </w:rPr>
+        <w:t>taglib</w:t>
+      </w:r>
+      <w:proofErr w:type="spellEnd"/>
+      <w:r>
+        <w:rPr>
+          <w:rFonts w:ascii="Roboto-Regular" w:eastAsia="Times New Roman" w:hAnsi="Roboto-Regular" w:cs="Times New Roman"/>
+          <w:color w:val="000000"/>
+          <w:kern w:val="0"/>
+          <w:sz w:val="24"/>
+          <w:szCs w:val="24"/>
+          <w:lang w:eastAsia="vi-VN"/>
+          <w14:ligatures w14:val="none"/>
+        </w:rPr>
+        <w:t xml:space="preserve"> </w:t>
+      </w:r>
+      <w:proofErr w:type="spellStart"/>
+      <w:r>
+        <w:rPr>
+          <w:rFonts w:ascii="Roboto-Regular" w:eastAsia="Times New Roman" w:hAnsi="Roboto-Regular" w:cs="Times New Roman"/>
+          <w:color w:val="000000"/>
+          <w:kern w:val="0"/>
+          <w:sz w:val="24"/>
+          <w:szCs w:val="24"/>
+          <w:lang w:eastAsia="vi-VN"/>
+          <w14:ligatures w14:val="none"/>
+        </w:rPr>
+        <w:t>uri</w:t>
+      </w:r>
+      <w:proofErr w:type="spellEnd"/>
+      <w:r>
+        <w:rPr>
+          <w:rFonts w:ascii="Roboto-Regular" w:eastAsia="Times New Roman" w:hAnsi="Roboto-Regular" w:cs="Times New Roman"/>
+          <w:color w:val="000000"/>
+          <w:kern w:val="0"/>
+          <w:sz w:val="24"/>
+          <w:szCs w:val="24"/>
+          <w:lang w:eastAsia="vi-VN"/>
+          <w14:ligatures w14:val="none"/>
+        </w:rPr>
+        <w:t xml:space="preserve">="http://www.springframework.org/tags/form" </w:t>
+      </w:r>
+      <w:proofErr w:type="spellStart"/>
+      <w:r>
+        <w:rPr>
+          <w:rFonts w:ascii="Roboto-Regular" w:eastAsia="Times New Roman" w:hAnsi="Roboto-Regular" w:cs="Times New Roman"/>
+          <w:color w:val="000000"/>
+          <w:kern w:val="0"/>
+          <w:sz w:val="24"/>
+          <w:szCs w:val="24"/>
+          <w:lang w:eastAsia="vi-VN"/>
+          <w14:ligatures w14:val="none"/>
+        </w:rPr>
+        <w:t>prefix</w:t>
+      </w:r>
+      <w:proofErr w:type="spellEnd"/>
+      <w:r>
+        <w:rPr>
+          <w:rFonts w:ascii="Roboto-Regular" w:eastAsia="Times New Roman" w:hAnsi="Roboto-Regular" w:cs="Times New Roman"/>
+          <w:color w:val="000000"/>
+          <w:kern w:val="0"/>
+          <w:sz w:val="24"/>
+          <w:szCs w:val="24"/>
+          <w:lang w:eastAsia="vi-VN"/>
+          <w14:ligatures w14:val="none"/>
+        </w:rPr>
+        <w:t>="</w:t>
+      </w:r>
+      <w:proofErr w:type="spellStart"/>
+      <w:r>
+        <w:rPr>
+          <w:rFonts w:ascii="Roboto-Regular" w:eastAsia="Times New Roman" w:hAnsi="Roboto-Regular" w:cs="Times New Roman"/>
+          <w:color w:val="000000"/>
+          <w:kern w:val="0"/>
+          <w:sz w:val="24"/>
+          <w:szCs w:val="24"/>
+          <w:lang w:eastAsia="vi-VN"/>
+          <w14:ligatures w14:val="none"/>
+        </w:rPr>
+        <w:t>form</w:t>
+      </w:r>
+      <w:proofErr w:type="spellEnd"/>
+      <w:r>
+        <w:rPr>
+          <w:rFonts w:ascii="Roboto-Regular" w:eastAsia="Times New Roman" w:hAnsi="Roboto-Regular" w:cs="Times New Roman"/>
+          <w:color w:val="000000"/>
+          <w:kern w:val="0"/>
+          <w:sz w:val="24"/>
+          <w:szCs w:val="24"/>
+          <w:lang w:eastAsia="vi-VN"/>
+          <w14:ligatures w14:val="none"/>
+        </w:rPr>
+        <w:t>"%&gt;</w:t>
       </w:r>
     </w:p>
     <w:p>
@@ -339,6 +985,7 @@
         </w:rPr>
         <w:t xml:space="preserve">@ModelAttribute </w:t>
       </w:r>
+      <w:proofErr w:type="spellStart"/>
       <w:r>
         <w:rPr>
           <w:rFonts w:ascii="Roboto-Regular" w:eastAsia="Times New Roman" w:hAnsi="Roboto-Regular" w:cs="Times New Roman"/>
@@ -349,13 +996,12 @@
           <w:lang w:eastAsia="vi-VN"/>
           <w14:ligatures w14:val="none"/>
         </w:rPr>
-        <w:t xml:space="preserve">Annotation : là cách chúng ta convert dữ liệu từ </w:t>
-      </w:r>
-      <w:r>
-        <w:rPr>
-          <w:rFonts w:ascii="Roboto-Bold" w:eastAsia="Times New Roman" w:hAnsi="Roboto-Bold" w:cs="Times New Roman"/>
-          <w:b/>
-          <w:bCs/>
+        <w:t>Annotation</w:t>
+      </w:r>
+      <w:proofErr w:type="spellEnd"/>
+      <w:r>
+        <w:rPr>
+          <w:rFonts w:ascii="Roboto-Regular" w:eastAsia="Times New Roman" w:hAnsi="Roboto-Regular" w:cs="Times New Roman"/>
           <w:color w:val="000000"/>
           <w:kern w:val="0"/>
           <w:sz w:val="24"/>
@@ -363,7 +1009,63 @@
           <w:lang w:eastAsia="vi-VN"/>
           <w14:ligatures w14:val="none"/>
         </w:rPr>
-        <w:t xml:space="preserve">View </w:t>
+        <w:t xml:space="preserve"> : là cách chúng ta </w:t>
+      </w:r>
+      <w:proofErr w:type="spellStart"/>
+      <w:r>
+        <w:rPr>
+          <w:rFonts w:ascii="Roboto-Regular" w:eastAsia="Times New Roman" w:hAnsi="Roboto-Regular" w:cs="Times New Roman"/>
+          <w:color w:val="000000"/>
+          <w:kern w:val="0"/>
+          <w:sz w:val="24"/>
+          <w:szCs w:val="24"/>
+          <w:lang w:eastAsia="vi-VN"/>
+          <w14:ligatures w14:val="none"/>
+        </w:rPr>
+        <w:t>convert</w:t>
+      </w:r>
+      <w:proofErr w:type="spellEnd"/>
+      <w:r>
+        <w:rPr>
+          <w:rFonts w:ascii="Roboto-Regular" w:eastAsia="Times New Roman" w:hAnsi="Roboto-Regular" w:cs="Times New Roman"/>
+          <w:color w:val="000000"/>
+          <w:kern w:val="0"/>
+          <w:sz w:val="24"/>
+          <w:szCs w:val="24"/>
+          <w:lang w:eastAsia="vi-VN"/>
+          <w14:ligatures w14:val="none"/>
+        </w:rPr>
+        <w:t xml:space="preserve"> dữ liệu từ </w:t>
+      </w:r>
+      <w:proofErr w:type="spellStart"/>
+      <w:r>
+        <w:rPr>
+          <w:rFonts w:ascii="Roboto-Bold" w:eastAsia="Times New Roman" w:hAnsi="Roboto-Bold" w:cs="Times New Roman"/>
+          <w:b/>
+          <w:bCs/>
+          <w:color w:val="000000"/>
+          <w:kern w:val="0"/>
+          <w:sz w:val="24"/>
+          <w:szCs w:val="24"/>
+          <w:lang w:eastAsia="vi-VN"/>
+          <w14:ligatures w14:val="none"/>
+        </w:rPr>
+        <w:t>View</w:t>
+      </w:r>
+      <w:proofErr w:type="spellEnd"/>
+      <w:r>
+        <w:rPr>
+          <w:rFonts w:ascii="Roboto-Bold" w:eastAsia="Times New Roman" w:hAnsi="Roboto-Bold" w:cs="Times New Roman"/>
+          <w:b/>
+          <w:bCs/>
+          <w:color w:val="000000"/>
+          <w:kern w:val="0"/>
+          <w:sz w:val="24"/>
+          <w:szCs w:val="24"/>
+          <w:lang w:eastAsia="vi-VN"/>
+          <w14:ligatures w14:val="none"/>
+        </w:rPr>
+        <w:t xml:space="preserve"> </w:t>
       </w:r>
       <w:r>
         <w:rPr>
@@ -389,6 +1091,7 @@
           <w:lang w:val="en-US"/>
         </w:rPr>
       </w:pPr>
+      <w:proofErr w:type="spellStart"/>
       <w:r>
         <w:rPr>
           <w:rFonts w:ascii="Roboto-Bold" w:eastAsia="Times New Roman" w:hAnsi="Roboto-Bold" w:cs="Times New Roman"/>
@@ -401,7 +1104,22 @@
           <w:lang w:eastAsia="vi-VN"/>
           <w14:ligatures w14:val="none"/>
         </w:rPr>
-        <w:t xml:space="preserve">controller </w:t>
+        <w:t>controller</w:t>
+      </w:r>
+      <w:proofErr w:type="spellEnd"/>
+      <w:r>
+        <w:rPr>
+          <w:rFonts w:ascii="Roboto-Bold" w:eastAsia="Times New Roman" w:hAnsi="Roboto-Bold" w:cs="Times New Roman"/>
+          <w:b/>
+          <w:bCs/>
+          <w:color w:val="000000"/>
+          <w:kern w:val="0"/>
+          <w:sz w:val="24"/>
+          <w:szCs w:val="24"/>
+          <w:lang w:eastAsia="vi-VN"/>
+          <w14:ligatures w14:val="none"/>
+        </w:rPr>
+        <w:t xml:space="preserve"> </w:t>
       </w:r>
       <w:r>
         <w:rPr>
@@ -414,6 +1132,700 @@
           <w14:ligatures w14:val="none"/>
         </w:rPr>
         <w:t>xử lý</w:t>
+      </w:r>
+    </w:p>
+    <w:p>
+      <w:pPr>
+        <w:pStyle w:val="ListParagraph"/>
+        <w:numPr>
+          <w:ilvl w:val="0"/>
+          <w:numId w:val="1"/>
+        </w:numPr>
+        <w:rPr>
+          <w:lang w:val="en-US"/>
+        </w:rPr>
+      </w:pPr>
+      <w:r>
+        <w:rPr>
+          <w:noProof/>
+          <w:lang w:val="en-US"/>
+        </w:rPr>
+        <w:drawing>
+          <wp:inline distT="0" distB="0" distL="0" distR="0" wp14:anchorId="59B419D8" wp14:editId="1F3AA78D">
+            <wp:extent cx="5731510" cy="4517390"/>
+            <wp:effectExtent l="0" t="0" r="0" b="0"/>
+            <wp:docPr id="890705521" name="Picture 1" descr="A computer screen shot of a diagram&#10;&#10;Description automatically generated"/>
+            <wp:cNvGraphicFramePr>
+              <a:graphicFrameLocks xmlns:a="http://schemas.openxmlformats.org/drawingml/2006/main" noChangeAspect="1"/>
+            </wp:cNvGraphicFramePr>
+            <a:graphic xmlns:a="http://schemas.openxmlformats.org/drawingml/2006/main">
+              <a:graphicData uri="http://schemas.openxmlformats.org/drawingml/2006/picture">
+                <pic:pic xmlns:pic="http://schemas.openxmlformats.org/drawingml/2006/picture">
+                  <pic:nvPicPr>
+                    <pic:cNvPr id="890705521" name="Picture 1" descr="A computer screen shot of a diagram&#10;&#10;Description automatically generated"/>
+                    <pic:cNvPicPr/>
+                  </pic:nvPicPr>
+                  <pic:blipFill>
+                    <a:blip r:embed="rId5"/>
+                    <a:stretch>
+                      <a:fillRect/>
+                    </a:stretch>
+                  </pic:blipFill>
+                  <pic:spPr>
+                    <a:xfrm>
+                      <a:off x="0" y="0"/>
+                      <a:ext cx="5731510" cy="4517390"/>
+                    </a:xfrm>
+                    <a:prstGeom prst="rect">
+                      <a:avLst/>
+                    </a:prstGeom>
+                  </pic:spPr>
+                </pic:pic>
+              </a:graphicData>
+            </a:graphic>
+          </wp:inline>
+        </w:drawing>
+      </w:r>
+    </w:p>
+    <w:p>
+      <w:pPr>
+        <w:ind w:left="360"/>
+        <w:rPr>
+          <w:b/>
+          <w:bCs/>
+          <w:highlight w:val="yellow"/>
+        </w:rPr>
+      </w:pPr>
+      <w:r>
+        <w:rPr>
+          <w:b/>
+          <w:bCs/>
+          <w:highlight w:val="yellow"/>
+        </w:rPr>
+        <w:t>https://docs.spring.io/spring-data/jpa/reference/repositories/query-keywordsreference.html</w:t>
+      </w:r>
+    </w:p>
+    <w:p>
+      <w:pPr>
+        <w:ind w:left="360"/>
+        <w:rPr>
+          <w:b/>
+          <w:bCs/>
+          <w:highlight w:val="yellow"/>
+          <w:lang w:val="en-US"/>
+        </w:rPr>
+      </w:pPr>
+      <w:hyperlink r:id="rId6" w:history="1">
+        <w:r>
+          <w:rPr>
+            <w:rStyle w:val="Hyperlink"/>
+            <w:b/>
+            <w:bCs/>
+            <w:highlight w:val="yellow"/>
+          </w:rPr>
+          <w:t>https://docs.spring.io/spring-data/jpa/reference/repositories/query-methodsdetails.html</w:t>
+        </w:r>
+      </w:hyperlink>
+    </w:p>
+    <w:p>
+      <w:pPr>
+        <w:ind w:left="360"/>
+        <w:rPr>
+          <w:b/>
+          <w:bCs/>
+          <w:highlight w:val="yellow"/>
+        </w:rPr>
+      </w:pPr>
+      <w:r>
+        <w:rPr>
+          <w:b/>
+          <w:bCs/>
+          <w:highlight w:val="yellow"/>
+        </w:rPr>
+        <w:t>Ví dụ:</w:t>
+      </w:r>
+    </w:p>
+    <w:p>
+      <w:pPr>
+        <w:ind w:left="360"/>
+        <w:rPr>
+          <w:b/>
+          <w:bCs/>
+          <w:highlight w:val="yellow"/>
+        </w:rPr>
+      </w:pPr>
+      <w:r>
+        <w:rPr>
+          <w:b/>
+          <w:bCs/>
+          <w:highlight w:val="yellow"/>
+        </w:rPr>
+        <w:t>//</w:t>
+      </w:r>
+      <w:proofErr w:type="spellStart"/>
+      <w:r>
+        <w:rPr>
+          <w:b/>
+          <w:bCs/>
+          <w:highlight w:val="yellow"/>
+        </w:rPr>
+        <w:t>repository</w:t>
+      </w:r>
+      <w:proofErr w:type="spellEnd"/>
+    </w:p>
+    <w:p>
+      <w:pPr>
+        <w:ind w:left="360"/>
+        <w:rPr>
+          <w:b/>
+          <w:bCs/>
+          <w:highlight w:val="yellow"/>
+        </w:rPr>
+      </w:pPr>
+      <w:r>
+        <w:rPr>
+          <w:b/>
+          <w:bCs/>
+          <w:highlight w:val="yellow"/>
+        </w:rPr>
+        <w:t>@Repository</w:t>
+      </w:r>
+    </w:p>
+    <w:p>
+      <w:pPr>
+        <w:ind w:left="360"/>
+        <w:rPr>
+          <w:b/>
+          <w:bCs/>
+          <w:highlight w:val="yellow"/>
+        </w:rPr>
+      </w:pPr>
+      <w:proofErr w:type="spellStart"/>
+      <w:r>
+        <w:rPr>
+          <w:b/>
+          <w:bCs/>
+          <w:highlight w:val="yellow"/>
+        </w:rPr>
+        <w:lastRenderedPageBreak/>
+        <w:t>public</w:t>
+      </w:r>
+      <w:proofErr w:type="spellEnd"/>
+      <w:r>
+        <w:rPr>
+          <w:b/>
+          <w:bCs/>
+          <w:highlight w:val="yellow"/>
+        </w:rPr>
+        <w:t xml:space="preserve"> </w:t>
+      </w:r>
+      <w:proofErr w:type="spellStart"/>
+      <w:r>
+        <w:rPr>
+          <w:b/>
+          <w:bCs/>
+          <w:highlight w:val="yellow"/>
+        </w:rPr>
+        <w:t>interface</w:t>
+      </w:r>
+      <w:proofErr w:type="spellEnd"/>
+      <w:r>
+        <w:rPr>
+          <w:b/>
+          <w:bCs/>
+          <w:highlight w:val="yellow"/>
+        </w:rPr>
+        <w:t xml:space="preserve"> </w:t>
+      </w:r>
+      <w:proofErr w:type="spellStart"/>
+      <w:r>
+        <w:rPr>
+          <w:b/>
+          <w:bCs/>
+          <w:highlight w:val="yellow"/>
+        </w:rPr>
+        <w:t>UserRepository</w:t>
+      </w:r>
+      <w:proofErr w:type="spellEnd"/>
+      <w:r>
+        <w:rPr>
+          <w:b/>
+          <w:bCs/>
+          <w:highlight w:val="yellow"/>
+        </w:rPr>
+        <w:t xml:space="preserve"> </w:t>
+      </w:r>
+      <w:proofErr w:type="spellStart"/>
+      <w:r>
+        <w:rPr>
+          <w:b/>
+          <w:bCs/>
+          <w:highlight w:val="yellow"/>
+        </w:rPr>
+        <w:t>extends</w:t>
+      </w:r>
+      <w:proofErr w:type="spellEnd"/>
+      <w:r>
+        <w:rPr>
+          <w:b/>
+          <w:bCs/>
+          <w:highlight w:val="yellow"/>
+        </w:rPr>
+        <w:t xml:space="preserve"> </w:t>
+      </w:r>
+      <w:proofErr w:type="spellStart"/>
+      <w:r>
+        <w:rPr>
+          <w:b/>
+          <w:bCs/>
+          <w:highlight w:val="yellow"/>
+        </w:rPr>
+        <w:t>CrudRepository</w:t>
+      </w:r>
+      <w:proofErr w:type="spellEnd"/>
+      <w:r>
+        <w:rPr>
+          <w:b/>
+          <w:bCs/>
+          <w:highlight w:val="yellow"/>
+        </w:rPr>
+        <w:t>&lt;</w:t>
+      </w:r>
+      <w:proofErr w:type="spellStart"/>
+      <w:r>
+        <w:rPr>
+          <w:b/>
+          <w:bCs/>
+          <w:highlight w:val="yellow"/>
+        </w:rPr>
+        <w:t>User</w:t>
+      </w:r>
+      <w:proofErr w:type="spellEnd"/>
+      <w:r>
+        <w:rPr>
+          <w:b/>
+          <w:bCs/>
+          <w:highlight w:val="yellow"/>
+        </w:rPr>
+        <w:t>, Long&gt; {</w:t>
+      </w:r>
+    </w:p>
+    <w:p>
+      <w:pPr>
+        <w:ind w:left="360"/>
+        <w:rPr>
+          <w:b/>
+          <w:bCs/>
+          <w:highlight w:val="yellow"/>
+        </w:rPr>
+      </w:pPr>
+      <w:proofErr w:type="spellStart"/>
+      <w:r>
+        <w:rPr>
+          <w:b/>
+          <w:bCs/>
+          <w:highlight w:val="yellow"/>
+        </w:rPr>
+        <w:t>Optional</w:t>
+      </w:r>
+      <w:proofErr w:type="spellEnd"/>
+      <w:r>
+        <w:rPr>
+          <w:b/>
+          <w:bCs/>
+          <w:highlight w:val="yellow"/>
+        </w:rPr>
+        <w:t>&lt;</w:t>
+      </w:r>
+      <w:proofErr w:type="spellStart"/>
+      <w:r>
+        <w:rPr>
+          <w:b/>
+          <w:bCs/>
+          <w:highlight w:val="yellow"/>
+        </w:rPr>
+        <w:t>User</w:t>
+      </w:r>
+      <w:proofErr w:type="spellEnd"/>
+      <w:r>
+        <w:rPr>
+          <w:b/>
+          <w:bCs/>
+          <w:highlight w:val="yellow"/>
+        </w:rPr>
+        <w:t xml:space="preserve">&gt; </w:t>
+      </w:r>
+      <w:proofErr w:type="spellStart"/>
+      <w:r>
+        <w:rPr>
+          <w:b/>
+          <w:bCs/>
+          <w:highlight w:val="yellow"/>
+        </w:rPr>
+        <w:t>findOneByActivationKey</w:t>
+      </w:r>
+      <w:proofErr w:type="spellEnd"/>
+      <w:r>
+        <w:rPr>
+          <w:b/>
+          <w:bCs/>
+          <w:highlight w:val="yellow"/>
+        </w:rPr>
+        <w:t>(</w:t>
+      </w:r>
+      <w:proofErr w:type="spellStart"/>
+      <w:r>
+        <w:rPr>
+          <w:b/>
+          <w:bCs/>
+          <w:highlight w:val="yellow"/>
+        </w:rPr>
+        <w:t>String</w:t>
+      </w:r>
+      <w:proofErr w:type="spellEnd"/>
+      <w:r>
+        <w:rPr>
+          <w:b/>
+          <w:bCs/>
+          <w:highlight w:val="yellow"/>
+        </w:rPr>
+        <w:t xml:space="preserve"> </w:t>
+      </w:r>
+      <w:proofErr w:type="spellStart"/>
+      <w:r>
+        <w:rPr>
+          <w:b/>
+          <w:bCs/>
+          <w:highlight w:val="yellow"/>
+        </w:rPr>
+        <w:t>activationKey</w:t>
+      </w:r>
+      <w:proofErr w:type="spellEnd"/>
+      <w:r>
+        <w:rPr>
+          <w:b/>
+          <w:bCs/>
+          <w:highlight w:val="yellow"/>
+        </w:rPr>
+        <w:t>);</w:t>
+      </w:r>
+    </w:p>
+    <w:p>
+      <w:pPr>
+        <w:ind w:left="360"/>
+        <w:rPr>
+          <w:b/>
+          <w:bCs/>
+          <w:highlight w:val="yellow"/>
+        </w:rPr>
+      </w:pPr>
+      <w:proofErr w:type="spellStart"/>
+      <w:r>
+        <w:rPr>
+          <w:b/>
+          <w:bCs/>
+          <w:highlight w:val="yellow"/>
+        </w:rPr>
+        <w:t>List</w:t>
+      </w:r>
+      <w:proofErr w:type="spellEnd"/>
+      <w:r>
+        <w:rPr>
+          <w:b/>
+          <w:bCs/>
+          <w:highlight w:val="yellow"/>
+        </w:rPr>
+        <w:t>&lt;</w:t>
+      </w:r>
+      <w:proofErr w:type="spellStart"/>
+      <w:r>
+        <w:rPr>
+          <w:b/>
+          <w:bCs/>
+          <w:highlight w:val="yellow"/>
+        </w:rPr>
+        <w:t>User</w:t>
+      </w:r>
+      <w:proofErr w:type="spellEnd"/>
+      <w:r>
+        <w:rPr>
+          <w:b/>
+          <w:bCs/>
+          <w:highlight w:val="yellow"/>
+        </w:rPr>
+        <w:t xml:space="preserve">&gt; </w:t>
+      </w:r>
+      <w:proofErr w:type="spellStart"/>
+      <w:r>
+        <w:rPr>
+          <w:b/>
+          <w:bCs/>
+          <w:highlight w:val="yellow"/>
+        </w:rPr>
+        <w:t>findAllByActivatedIsFalseAndCreatedDateBefore</w:t>
+      </w:r>
+      <w:proofErr w:type="spellEnd"/>
+      <w:r>
+        <w:rPr>
+          <w:b/>
+          <w:bCs/>
+          <w:highlight w:val="yellow"/>
+        </w:rPr>
+        <w:t>(</w:t>
+      </w:r>
+      <w:proofErr w:type="spellStart"/>
+      <w:r>
+        <w:rPr>
+          <w:b/>
+          <w:bCs/>
+          <w:highlight w:val="yellow"/>
+        </w:rPr>
+        <w:t>Instant</w:t>
+      </w:r>
+      <w:proofErr w:type="spellEnd"/>
+      <w:r>
+        <w:rPr>
+          <w:b/>
+          <w:bCs/>
+          <w:highlight w:val="yellow"/>
+        </w:rPr>
+        <w:t xml:space="preserve"> </w:t>
+      </w:r>
+      <w:proofErr w:type="spellStart"/>
+      <w:r>
+        <w:rPr>
+          <w:b/>
+          <w:bCs/>
+          <w:highlight w:val="yellow"/>
+        </w:rPr>
+        <w:t>dateTime</w:t>
+      </w:r>
+      <w:proofErr w:type="spellEnd"/>
+      <w:r>
+        <w:rPr>
+          <w:b/>
+          <w:bCs/>
+          <w:highlight w:val="yellow"/>
+        </w:rPr>
+        <w:t>);</w:t>
+      </w:r>
+    </w:p>
+    <w:p>
+      <w:pPr>
+        <w:ind w:left="360"/>
+        <w:rPr>
+          <w:b/>
+          <w:bCs/>
+          <w:highlight w:val="yellow"/>
+        </w:rPr>
+      </w:pPr>
+      <w:proofErr w:type="spellStart"/>
+      <w:r>
+        <w:rPr>
+          <w:b/>
+          <w:bCs/>
+          <w:highlight w:val="yellow"/>
+        </w:rPr>
+        <w:t>Optional</w:t>
+      </w:r>
+      <w:proofErr w:type="spellEnd"/>
+      <w:r>
+        <w:rPr>
+          <w:b/>
+          <w:bCs/>
+          <w:highlight w:val="yellow"/>
+        </w:rPr>
+        <w:t>&lt;</w:t>
+      </w:r>
+      <w:proofErr w:type="spellStart"/>
+      <w:r>
+        <w:rPr>
+          <w:b/>
+          <w:bCs/>
+          <w:highlight w:val="yellow"/>
+        </w:rPr>
+        <w:t>User</w:t>
+      </w:r>
+      <w:proofErr w:type="spellEnd"/>
+      <w:r>
+        <w:rPr>
+          <w:b/>
+          <w:bCs/>
+          <w:highlight w:val="yellow"/>
+        </w:rPr>
+        <w:t xml:space="preserve">&gt; </w:t>
+      </w:r>
+      <w:proofErr w:type="spellStart"/>
+      <w:r>
+        <w:rPr>
+          <w:b/>
+          <w:bCs/>
+          <w:highlight w:val="yellow"/>
+        </w:rPr>
+        <w:t>findOneByResetKey</w:t>
+      </w:r>
+      <w:proofErr w:type="spellEnd"/>
+      <w:r>
+        <w:rPr>
+          <w:b/>
+          <w:bCs/>
+          <w:highlight w:val="yellow"/>
+        </w:rPr>
+        <w:t>(</w:t>
+      </w:r>
+      <w:proofErr w:type="spellStart"/>
+      <w:r>
+        <w:rPr>
+          <w:b/>
+          <w:bCs/>
+          <w:highlight w:val="yellow"/>
+        </w:rPr>
+        <w:t>String</w:t>
+      </w:r>
+      <w:proofErr w:type="spellEnd"/>
+      <w:r>
+        <w:rPr>
+          <w:b/>
+          <w:bCs/>
+          <w:highlight w:val="yellow"/>
+        </w:rPr>
+        <w:t xml:space="preserve"> </w:t>
+      </w:r>
+      <w:proofErr w:type="spellStart"/>
+      <w:r>
+        <w:rPr>
+          <w:b/>
+          <w:bCs/>
+          <w:highlight w:val="yellow"/>
+        </w:rPr>
+        <w:t>resetKey</w:t>
+      </w:r>
+      <w:proofErr w:type="spellEnd"/>
+      <w:r>
+        <w:rPr>
+          <w:b/>
+          <w:bCs/>
+          <w:highlight w:val="yellow"/>
+        </w:rPr>
+        <w:t>);</w:t>
+      </w:r>
+    </w:p>
+    <w:p>
+      <w:pPr>
+        <w:ind w:left="360"/>
+        <w:rPr>
+          <w:b/>
+          <w:bCs/>
+          <w:highlight w:val="yellow"/>
+        </w:rPr>
+      </w:pPr>
+      <w:proofErr w:type="spellStart"/>
+      <w:r>
+        <w:rPr>
+          <w:b/>
+          <w:bCs/>
+          <w:highlight w:val="yellow"/>
+        </w:rPr>
+        <w:t>Page</w:t>
+      </w:r>
+      <w:proofErr w:type="spellEnd"/>
+      <w:r>
+        <w:rPr>
+          <w:b/>
+          <w:bCs/>
+          <w:highlight w:val="yellow"/>
+        </w:rPr>
+        <w:t>&lt;</w:t>
+      </w:r>
+      <w:proofErr w:type="spellStart"/>
+      <w:r>
+        <w:rPr>
+          <w:b/>
+          <w:bCs/>
+          <w:highlight w:val="yellow"/>
+        </w:rPr>
+        <w:t>User</w:t>
+      </w:r>
+      <w:proofErr w:type="spellEnd"/>
+      <w:r>
+        <w:rPr>
+          <w:b/>
+          <w:bCs/>
+          <w:highlight w:val="yellow"/>
+        </w:rPr>
+        <w:t xml:space="preserve">&gt; </w:t>
+      </w:r>
+      <w:proofErr w:type="spellStart"/>
+      <w:r>
+        <w:rPr>
+          <w:b/>
+          <w:bCs/>
+          <w:highlight w:val="yellow"/>
+        </w:rPr>
+        <w:t>findAllByIdNotNullAndActivatedIsTrue</w:t>
+      </w:r>
+      <w:proofErr w:type="spellEnd"/>
+      <w:r>
+        <w:rPr>
+          <w:b/>
+          <w:bCs/>
+          <w:highlight w:val="yellow"/>
+        </w:rPr>
+        <w:t>(</w:t>
+      </w:r>
+      <w:proofErr w:type="spellStart"/>
+      <w:r>
+        <w:rPr>
+          <w:b/>
+          <w:bCs/>
+          <w:highlight w:val="yellow"/>
+        </w:rPr>
+        <w:t>Pageable</w:t>
+      </w:r>
+      <w:proofErr w:type="spellEnd"/>
+      <w:r>
+        <w:rPr>
+          <w:b/>
+          <w:bCs/>
+          <w:highlight w:val="yellow"/>
+        </w:rPr>
+        <w:t xml:space="preserve"> </w:t>
+      </w:r>
+      <w:proofErr w:type="spellStart"/>
+      <w:r>
+        <w:rPr>
+          <w:b/>
+          <w:bCs/>
+          <w:highlight w:val="yellow"/>
+        </w:rPr>
+        <w:t>pageable</w:t>
+      </w:r>
+      <w:proofErr w:type="spellEnd"/>
+      <w:r>
+        <w:rPr>
+          <w:b/>
+          <w:bCs/>
+          <w:highlight w:val="yellow"/>
+        </w:rPr>
+        <w:t>);</w:t>
+      </w:r>
+    </w:p>
+    <w:p>
+      <w:pPr>
+        <w:ind w:left="360"/>
+        <w:rPr>
+          <w:b/>
+          <w:bCs/>
+          <w:lang w:val="en-US"/>
+        </w:rPr>
+      </w:pPr>
+      <w:r>
+        <w:rPr>
+          <w:b/>
+          <w:bCs/>
+          <w:highlight w:val="yellow"/>
+        </w:rPr>
+        <w:t>}</w:t>
       </w:r>
     </w:p>
     <w:sectPr>
@@ -443,7 +1855,7 @@
         <w:rFonts w:ascii="Arial" w:eastAsiaTheme="minorHAnsi" w:hAnsi="Arial" w:cs="Arial" w:hint="default"/>
       </w:rPr>
     </w:lvl>
-    <w:lvl w:ilvl="1" w:tplc="042A0003" w:tentative="1">
+    <w:lvl w:ilvl="1" w:tplc="042A0003">
       <w:start w:val="1"/>
       <w:numFmt w:val="bullet"/>
       <w:lvlText w:val="o"/>
@@ -1149,7 +2561,6 @@
   <w:style w:type="character" w:default="1" w:styleId="DefaultParagraphFont">
     <w:name w:val="Default Paragraph Font"/>
     <w:uiPriority w:val="1"/>
-    <w:semiHidden/>
     <w:unhideWhenUsed/>
   </w:style>
   <w:style w:type="table" w:default="1" w:styleId="TableNormal">
@@ -1491,6 +2902,29 @@
       <w:color w:val="000000"/>
       <w:sz w:val="24"/>
       <w:szCs w:val="24"/>
+    </w:rPr>
+  </w:style>
+  <w:style w:type="character" w:styleId="Hyperlink">
+    <w:name w:val="Hyperlink"/>
+    <w:basedOn w:val="DefaultParagraphFont"/>
+    <w:uiPriority w:val="99"/>
+    <w:unhideWhenUsed/>
+    <w:rsid w:val="00F348E9"/>
+    <w:rPr>
+      <w:color w:val="0563C1" w:themeColor="hyperlink"/>
+      <w:u w:val="single"/>
+    </w:rPr>
+  </w:style>
+  <w:style w:type="character" w:styleId="UnresolvedMention">
+    <w:name w:val="Unresolved Mention"/>
+    <w:basedOn w:val="DefaultParagraphFont"/>
+    <w:uiPriority w:val="99"/>
+    <w:semiHidden/>
+    <w:unhideWhenUsed/>
+    <w:rsid w:val="00F348E9"/>
+    <w:rPr>
+      <w:color w:val="605E5C"/>
+      <w:shd w:val="clear" w:color="auto" w:fill="E1DFDD"/>
     </w:rPr>
   </w:style>
 </w:styles>

</xml_diff>

<commit_message>
render full infor user
</commit_message>
<xml_diff>
--- a/những gì học được.docx
+++ b/những gì học được.docx
@@ -1826,6 +1826,68 @@
           <w:highlight w:val="yellow"/>
         </w:rPr>
         <w:t>}</w:t>
+      </w:r>
+    </w:p>
+    <w:p>
+      <w:pPr>
+        <w:ind w:left="360"/>
+        <w:rPr>
+          <w:b/>
+          <w:bCs/>
+          <w:lang w:val="en-US"/>
+        </w:rPr>
+      </w:pPr>
+    </w:p>
+    <w:p>
+      <w:pPr>
+        <w:ind w:left="360"/>
+        <w:rPr>
+          <w:b/>
+          <w:bCs/>
+          <w:lang w:val="en-US"/>
+        </w:rPr>
+      </w:pPr>
+      <w:r>
+        <w:rPr>
+          <w:b/>
+          <w:bCs/>
+          <w:lang w:val="en-US"/>
+        </w:rPr>
+        <w:drawing>
+          <wp:inline distT="0" distB="0" distL="0" distR="0" wp14:anchorId="30963ABC" wp14:editId="13C186A9">
+            <wp:extent cx="5731510" cy="2740025"/>
+            <wp:effectExtent l="0" t="0" r="0" b="0"/>
+            <wp:docPr id="28305884" name="Picture 1" descr="A whiteboard with red writing&#10;&#10;Description automatically generated"/>
+            <wp:cNvGraphicFramePr>
+              <a:graphicFrameLocks xmlns:a="http://schemas.openxmlformats.org/drawingml/2006/main" noChangeAspect="1"/>
+            </wp:cNvGraphicFramePr>
+            <a:graphic xmlns:a="http://schemas.openxmlformats.org/drawingml/2006/main">
+              <a:graphicData uri="http://schemas.openxmlformats.org/drawingml/2006/picture">
+                <pic:pic xmlns:pic="http://schemas.openxmlformats.org/drawingml/2006/picture">
+                  <pic:nvPicPr>
+                    <pic:cNvPr id="28305884" name="Picture 1" descr="A whiteboard with red writing&#10;&#10;Description automatically generated"/>
+                    <pic:cNvPicPr/>
+                  </pic:nvPicPr>
+                  <pic:blipFill>
+                    <a:blip r:embed="rId7"/>
+                    <a:stretch>
+                      <a:fillRect/>
+                    </a:stretch>
+                  </pic:blipFill>
+                  <pic:spPr>
+                    <a:xfrm>
+                      <a:off x="0" y="0"/>
+                      <a:ext cx="5731510" cy="2740025"/>
+                    </a:xfrm>
+                    <a:prstGeom prst="rect">
+                      <a:avLst/>
+                    </a:prstGeom>
+                  </pic:spPr>
+                </pic:pic>
+              </a:graphicData>
+            </a:graphic>
+          </wp:inline>
+        </w:drawing>
       </w:r>
     </w:p>
     <w:sectPr>
@@ -2561,6 +2623,7 @@
   <w:style w:type="character" w:default="1" w:styleId="DefaultParagraphFont">
     <w:name w:val="Default Paragraph Font"/>
     <w:uiPriority w:val="1"/>
+    <w:semiHidden/>
     <w:unhideWhenUsed/>
   </w:style>
   <w:style w:type="table" w:default="1" w:styleId="TableNormal">

</xml_diff>

<commit_message>
tách layout đã xong
</commit_message>
<xml_diff>
--- a/những gì học được.docx
+++ b/những gì học được.docx
@@ -20,7 +20,21 @@
         <w:rPr>
           <w:lang w:val="en-US"/>
         </w:rPr>
-        <w:t xml:space="preserve"> spring :  ./</w:t>
+        <w:t xml:space="preserve"> </w:t>
+      </w:r>
+      <w:proofErr w:type="gramStart"/>
+      <w:r>
+        <w:rPr>
+          <w:lang w:val="en-US"/>
+        </w:rPr>
+        <w:t>spring :</w:t>
+      </w:r>
+      <w:proofErr w:type="gramEnd"/>
+      <w:r>
+        <w:rPr>
+          <w:lang w:val="en-US"/>
+        </w:rPr>
+        <w:t xml:space="preserve">  ./</w:t>
       </w:r>
       <w:proofErr w:type="spellStart"/>
       <w:r>
@@ -133,6 +147,7 @@
         <w:t xml:space="preserve"> </w:t>
       </w:r>
       <w:proofErr w:type="spellStart"/>
+      <w:proofErr w:type="gramStart"/>
       <w:r>
         <w:rPr>
           <w:lang w:val="en-US"/>
@@ -144,7 +159,14 @@
         <w:rPr>
           <w:lang w:val="en-US"/>
         </w:rPr>
-        <w:t xml:space="preserve"> , </w:t>
+        <w:t xml:space="preserve"> ,</w:t>
+      </w:r>
+      <w:proofErr w:type="gramEnd"/>
+      <w:r>
+        <w:rPr>
+          <w:lang w:val="en-US"/>
+        </w:rPr>
+        <w:t xml:space="preserve"> </w:t>
       </w:r>
       <w:proofErr w:type="spellStart"/>
       <w:r>
@@ -3953,6 +3975,7 @@
           <w14:ligatures w14:val="none"/>
         </w:rPr>
       </w:pPr>
+      <w:proofErr w:type="gramStart"/>
       <w:r>
         <w:rPr>
           <w:rFonts w:ascii="Times New Roman" w:eastAsia="Times New Roman" w:hAnsi="Times New Roman" w:cs="Times New Roman"/>
@@ -3965,6 +3988,7 @@
         </w:rPr>
         <w:t>@Entity</w:t>
       </w:r>
+      <w:proofErr w:type="gramEnd"/>
     </w:p>
     <w:p>
       <w:pPr>
@@ -4044,7 +4068,33 @@
           <w:lang w:val="en-US" w:eastAsia="vi-VN"/>
           <w14:ligatures w14:val="none"/>
         </w:rPr>
-        <w:t xml:space="preserve">    @GeneratedValue(strategy = </w:t>
+        <w:t xml:space="preserve">    @</w:t>
+      </w:r>
+      <w:proofErr w:type="gramStart"/>
+      <w:r>
+        <w:rPr>
+          <w:rFonts w:ascii="Times New Roman" w:eastAsia="Times New Roman" w:hAnsi="Times New Roman" w:cs="Times New Roman"/>
+          <w:kern w:val="0"/>
+          <w:sz w:val="24"/>
+          <w:szCs w:val="24"/>
+          <w:highlight w:val="yellow"/>
+          <w:lang w:val="en-US" w:eastAsia="vi-VN"/>
+          <w14:ligatures w14:val="none"/>
+        </w:rPr>
+        <w:t>GeneratedValue(</w:t>
+      </w:r>
+      <w:proofErr w:type="gramEnd"/>
+      <w:r>
+        <w:rPr>
+          <w:rFonts w:ascii="Times New Roman" w:eastAsia="Times New Roman" w:hAnsi="Times New Roman" w:cs="Times New Roman"/>
+          <w:kern w:val="0"/>
+          <w:sz w:val="24"/>
+          <w:szCs w:val="24"/>
+          <w:highlight w:val="yellow"/>
+          <w:lang w:val="en-US" w:eastAsia="vi-VN"/>
+          <w14:ligatures w14:val="none"/>
+        </w:rPr>
+        <w:t xml:space="preserve">strategy = </w:t>
       </w:r>
       <w:proofErr w:type="spellStart"/>
       <w:r>
@@ -4097,49 +4147,89 @@
           <w:lang w:val="en-US" w:eastAsia="vi-VN"/>
           <w14:ligatures w14:val="none"/>
         </w:rPr>
-        <w:t xml:space="preserve">    private Long id;</w:t>
-      </w:r>
-    </w:p>
-    <w:p>
-      <w:pPr>
-        <w:spacing w:after="0" w:line="240" w:lineRule="auto"/>
-        <w:ind w:left="360"/>
-        <w:rPr>
-          <w:rFonts w:ascii="Times New Roman" w:eastAsia="Times New Roman" w:hAnsi="Times New Roman" w:cs="Times New Roman"/>
-          <w:kern w:val="0"/>
-          <w:sz w:val="24"/>
-          <w:szCs w:val="24"/>
-          <w:highlight w:val="yellow"/>
-          <w:lang w:val="en-US" w:eastAsia="vi-VN"/>
-          <w14:ligatures w14:val="none"/>
-        </w:rPr>
-      </w:pPr>
-    </w:p>
-    <w:p>
-      <w:pPr>
-        <w:spacing w:after="0" w:line="240" w:lineRule="auto"/>
-        <w:ind w:left="360"/>
-        <w:rPr>
-          <w:rFonts w:ascii="Times New Roman" w:eastAsia="Times New Roman" w:hAnsi="Times New Roman" w:cs="Times New Roman"/>
-          <w:kern w:val="0"/>
-          <w:sz w:val="24"/>
-          <w:szCs w:val="24"/>
-          <w:highlight w:val="yellow"/>
-          <w:lang w:val="en-US" w:eastAsia="vi-VN"/>
-          <w14:ligatures w14:val="none"/>
-        </w:rPr>
-      </w:pPr>
-      <w:r>
-        <w:rPr>
-          <w:rFonts w:ascii="Times New Roman" w:eastAsia="Times New Roman" w:hAnsi="Times New Roman" w:cs="Times New Roman"/>
-          <w:kern w:val="0"/>
-          <w:sz w:val="24"/>
-          <w:szCs w:val="24"/>
-          <w:highlight w:val="yellow"/>
-          <w:lang w:val="en-US" w:eastAsia="vi-VN"/>
-          <w14:ligatures w14:val="none"/>
-        </w:rPr>
-        <w:t xml:space="preserve">    @ManyToMany(fetch = </w:t>
+        <w:t xml:space="preserve">    private Long </w:t>
+      </w:r>
+      <w:proofErr w:type="gramStart"/>
+      <w:r>
+        <w:rPr>
+          <w:rFonts w:ascii="Times New Roman" w:eastAsia="Times New Roman" w:hAnsi="Times New Roman" w:cs="Times New Roman"/>
+          <w:kern w:val="0"/>
+          <w:sz w:val="24"/>
+          <w:szCs w:val="24"/>
+          <w:highlight w:val="yellow"/>
+          <w:lang w:val="en-US" w:eastAsia="vi-VN"/>
+          <w14:ligatures w14:val="none"/>
+        </w:rPr>
+        <w:t>id;</w:t>
+      </w:r>
+      <w:proofErr w:type="gramEnd"/>
+    </w:p>
+    <w:p>
+      <w:pPr>
+        <w:spacing w:after="0" w:line="240" w:lineRule="auto"/>
+        <w:ind w:left="360"/>
+        <w:rPr>
+          <w:rFonts w:ascii="Times New Roman" w:eastAsia="Times New Roman" w:hAnsi="Times New Roman" w:cs="Times New Roman"/>
+          <w:kern w:val="0"/>
+          <w:sz w:val="24"/>
+          <w:szCs w:val="24"/>
+          <w:highlight w:val="yellow"/>
+          <w:lang w:val="en-US" w:eastAsia="vi-VN"/>
+          <w14:ligatures w14:val="none"/>
+        </w:rPr>
+      </w:pPr>
+    </w:p>
+    <w:p>
+      <w:pPr>
+        <w:spacing w:after="0" w:line="240" w:lineRule="auto"/>
+        <w:ind w:left="360"/>
+        <w:rPr>
+          <w:rFonts w:ascii="Times New Roman" w:eastAsia="Times New Roman" w:hAnsi="Times New Roman" w:cs="Times New Roman"/>
+          <w:kern w:val="0"/>
+          <w:sz w:val="24"/>
+          <w:szCs w:val="24"/>
+          <w:highlight w:val="yellow"/>
+          <w:lang w:val="en-US" w:eastAsia="vi-VN"/>
+          <w14:ligatures w14:val="none"/>
+        </w:rPr>
+      </w:pPr>
+      <w:r>
+        <w:rPr>
+          <w:rFonts w:ascii="Times New Roman" w:eastAsia="Times New Roman" w:hAnsi="Times New Roman" w:cs="Times New Roman"/>
+          <w:kern w:val="0"/>
+          <w:sz w:val="24"/>
+          <w:szCs w:val="24"/>
+          <w:highlight w:val="yellow"/>
+          <w:lang w:val="en-US" w:eastAsia="vi-VN"/>
+          <w14:ligatures w14:val="none"/>
+        </w:rPr>
+        <w:t xml:space="preserve">    @</w:t>
+      </w:r>
+      <w:proofErr w:type="gramStart"/>
+      <w:r>
+        <w:rPr>
+          <w:rFonts w:ascii="Times New Roman" w:eastAsia="Times New Roman" w:hAnsi="Times New Roman" w:cs="Times New Roman"/>
+          <w:kern w:val="0"/>
+          <w:sz w:val="24"/>
+          <w:szCs w:val="24"/>
+          <w:highlight w:val="yellow"/>
+          <w:lang w:val="en-US" w:eastAsia="vi-VN"/>
+          <w14:ligatures w14:val="none"/>
+        </w:rPr>
+        <w:t>ManyToMany(</w:t>
+      </w:r>
+      <w:proofErr w:type="gramEnd"/>
+      <w:r>
+        <w:rPr>
+          <w:rFonts w:ascii="Times New Roman" w:eastAsia="Times New Roman" w:hAnsi="Times New Roman" w:cs="Times New Roman"/>
+          <w:kern w:val="0"/>
+          <w:sz w:val="24"/>
+          <w:szCs w:val="24"/>
+          <w:highlight w:val="yellow"/>
+          <w:lang w:val="en-US" w:eastAsia="vi-VN"/>
+          <w14:ligatures w14:val="none"/>
+        </w:rPr>
+        <w:t xml:space="preserve">fetch = </w:t>
       </w:r>
       <w:proofErr w:type="spellStart"/>
       <w:r>
@@ -4244,8 +4334,22 @@
           <w:lang w:val="en-US" w:eastAsia="vi-VN"/>
           <w14:ligatures w14:val="none"/>
         </w:rPr>
-        <w:t xml:space="preserve">    @JoinTable(</w:t>
-      </w:r>
+        <w:t xml:space="preserve">    @</w:t>
+      </w:r>
+      <w:proofErr w:type="gramStart"/>
+      <w:r>
+        <w:rPr>
+          <w:rFonts w:ascii="Times New Roman" w:eastAsia="Times New Roman" w:hAnsi="Times New Roman" w:cs="Times New Roman"/>
+          <w:kern w:val="0"/>
+          <w:sz w:val="24"/>
+          <w:szCs w:val="24"/>
+          <w:highlight w:val="yellow"/>
+          <w:lang w:val="en-US" w:eastAsia="vi-VN"/>
+          <w14:ligatures w14:val="none"/>
+        </w:rPr>
+        <w:t>JoinTable(</w:t>
+      </w:r>
+      <w:proofErr w:type="gramEnd"/>
     </w:p>
     <w:p>
       <w:pPr>
@@ -4350,7 +4454,33 @@
           <w:lang w:val="en-US" w:eastAsia="vi-VN"/>
           <w14:ligatures w14:val="none"/>
         </w:rPr>
-        <w:t xml:space="preserve"> = @JoinColumn(name = "</w:t>
+        <w:t xml:space="preserve"> = @</w:t>
+      </w:r>
+      <w:proofErr w:type="gramStart"/>
+      <w:r>
+        <w:rPr>
+          <w:rFonts w:ascii="Times New Roman" w:eastAsia="Times New Roman" w:hAnsi="Times New Roman" w:cs="Times New Roman"/>
+          <w:kern w:val="0"/>
+          <w:sz w:val="24"/>
+          <w:szCs w:val="24"/>
+          <w:highlight w:val="yellow"/>
+          <w:lang w:val="en-US" w:eastAsia="vi-VN"/>
+          <w14:ligatures w14:val="none"/>
+        </w:rPr>
+        <w:t>JoinColumn(</w:t>
+      </w:r>
+      <w:proofErr w:type="gramEnd"/>
+      <w:r>
+        <w:rPr>
+          <w:rFonts w:ascii="Times New Roman" w:eastAsia="Times New Roman" w:hAnsi="Times New Roman" w:cs="Times New Roman"/>
+          <w:kern w:val="0"/>
+          <w:sz w:val="24"/>
+          <w:szCs w:val="24"/>
+          <w:highlight w:val="yellow"/>
+          <w:lang w:val="en-US" w:eastAsia="vi-VN"/>
+          <w14:ligatures w14:val="none"/>
+        </w:rPr>
+        <w:t>name = "</w:t>
       </w:r>
       <w:proofErr w:type="spellStart"/>
       <w:r>
@@ -4429,7 +4559,33 @@
           <w:lang w:val="en-US" w:eastAsia="vi-VN"/>
           <w14:ligatures w14:val="none"/>
         </w:rPr>
-        <w:t xml:space="preserve"> = @JoinColumn(name = "</w:t>
+        <w:t xml:space="preserve"> = @</w:t>
+      </w:r>
+      <w:proofErr w:type="gramStart"/>
+      <w:r>
+        <w:rPr>
+          <w:rFonts w:ascii="Times New Roman" w:eastAsia="Times New Roman" w:hAnsi="Times New Roman" w:cs="Times New Roman"/>
+          <w:kern w:val="0"/>
+          <w:sz w:val="24"/>
+          <w:szCs w:val="24"/>
+          <w:highlight w:val="yellow"/>
+          <w:lang w:val="en-US" w:eastAsia="vi-VN"/>
+          <w14:ligatures w14:val="none"/>
+        </w:rPr>
+        <w:t>JoinColumn(</w:t>
+      </w:r>
+      <w:proofErr w:type="gramEnd"/>
+      <w:r>
+        <w:rPr>
+          <w:rFonts w:ascii="Times New Roman" w:eastAsia="Times New Roman" w:hAnsi="Times New Roman" w:cs="Times New Roman"/>
+          <w:kern w:val="0"/>
+          <w:sz w:val="24"/>
+          <w:szCs w:val="24"/>
+          <w:highlight w:val="yellow"/>
+          <w:lang w:val="en-US" w:eastAsia="vi-VN"/>
+          <w14:ligatures w14:val="none"/>
+        </w:rPr>
+        <w:t>name = "</w:t>
       </w:r>
       <w:proofErr w:type="spellStart"/>
       <w:r>
@@ -4482,7 +4638,33 @@
           <w:lang w:val="en-US" w:eastAsia="vi-VN"/>
           <w14:ligatures w14:val="none"/>
         </w:rPr>
-        <w:t xml:space="preserve">    private Set&lt;Tag&gt; tags = new HashSet&lt;&gt;();</w:t>
+        <w:t xml:space="preserve">    private Set&lt;Tag&gt; tags = new HashSet&lt;</w:t>
+      </w:r>
+      <w:proofErr w:type="gramStart"/>
+      <w:r>
+        <w:rPr>
+          <w:rFonts w:ascii="Times New Roman" w:eastAsia="Times New Roman" w:hAnsi="Times New Roman" w:cs="Times New Roman"/>
+          <w:kern w:val="0"/>
+          <w:sz w:val="24"/>
+          <w:szCs w:val="24"/>
+          <w:highlight w:val="yellow"/>
+          <w:lang w:val="en-US" w:eastAsia="vi-VN"/>
+          <w14:ligatures w14:val="none"/>
+        </w:rPr>
+        <w:t>&gt;(</w:t>
+      </w:r>
+      <w:proofErr w:type="gramEnd"/>
+      <w:r>
+        <w:rPr>
+          <w:rFonts w:ascii="Times New Roman" w:eastAsia="Times New Roman" w:hAnsi="Times New Roman" w:cs="Times New Roman"/>
+          <w:kern w:val="0"/>
+          <w:sz w:val="24"/>
+          <w:szCs w:val="24"/>
+          <w:highlight w:val="yellow"/>
+          <w:lang w:val="en-US" w:eastAsia="vi-VN"/>
+          <w14:ligatures w14:val="none"/>
+        </w:rPr>
+        <w:t>);</w:t>
       </w:r>
     </w:p>
     <w:p>
@@ -4541,6 +4723,7 @@
           <w14:ligatures w14:val="none"/>
         </w:rPr>
       </w:pPr>
+      <w:proofErr w:type="gramStart"/>
       <w:r>
         <w:rPr>
           <w:rFonts w:ascii="Times New Roman" w:eastAsia="Times New Roman" w:hAnsi="Times New Roman" w:cs="Times New Roman"/>
@@ -4553,32 +4736,47 @@
         </w:rPr>
         <w:t>@Entity</w:t>
       </w:r>
-    </w:p>
-    <w:p>
-      <w:pPr>
-        <w:spacing w:after="0" w:line="240" w:lineRule="auto"/>
-        <w:ind w:left="360"/>
-        <w:rPr>
-          <w:rFonts w:ascii="Times New Roman" w:eastAsia="Times New Roman" w:hAnsi="Times New Roman" w:cs="Times New Roman"/>
-          <w:kern w:val="0"/>
-          <w:sz w:val="24"/>
-          <w:szCs w:val="24"/>
-          <w:highlight w:val="yellow"/>
-          <w:lang w:val="en-US" w:eastAsia="vi-VN"/>
-          <w14:ligatures w14:val="none"/>
-        </w:rPr>
-      </w:pPr>
-      <w:r>
-        <w:rPr>
-          <w:rFonts w:ascii="Times New Roman" w:eastAsia="Times New Roman" w:hAnsi="Times New Roman" w:cs="Times New Roman"/>
-          <w:kern w:val="0"/>
-          <w:sz w:val="24"/>
-          <w:szCs w:val="24"/>
-          <w:highlight w:val="yellow"/>
-          <w:lang w:val="en-US" w:eastAsia="vi-VN"/>
-          <w14:ligatures w14:val="none"/>
-        </w:rPr>
-        <w:t>public class Tag {</w:t>
+      <w:proofErr w:type="gramEnd"/>
+    </w:p>
+    <w:p>
+      <w:pPr>
+        <w:spacing w:after="0" w:line="240" w:lineRule="auto"/>
+        <w:ind w:left="360"/>
+        <w:rPr>
+          <w:rFonts w:ascii="Times New Roman" w:eastAsia="Times New Roman" w:hAnsi="Times New Roman" w:cs="Times New Roman"/>
+          <w:kern w:val="0"/>
+          <w:sz w:val="24"/>
+          <w:szCs w:val="24"/>
+          <w:highlight w:val="yellow"/>
+          <w:lang w:val="en-US" w:eastAsia="vi-VN"/>
+          <w14:ligatures w14:val="none"/>
+        </w:rPr>
+      </w:pPr>
+      <w:proofErr w:type="gramStart"/>
+      <w:r>
+        <w:rPr>
+          <w:rFonts w:ascii="Times New Roman" w:eastAsia="Times New Roman" w:hAnsi="Times New Roman" w:cs="Times New Roman"/>
+          <w:kern w:val="0"/>
+          <w:sz w:val="24"/>
+          <w:szCs w:val="24"/>
+          <w:highlight w:val="yellow"/>
+          <w:lang w:val="en-US" w:eastAsia="vi-VN"/>
+          <w14:ligatures w14:val="none"/>
+        </w:rPr>
+        <w:t>public</w:t>
+      </w:r>
+      <w:proofErr w:type="gramEnd"/>
+      <w:r>
+        <w:rPr>
+          <w:rFonts w:ascii="Times New Roman" w:eastAsia="Times New Roman" w:hAnsi="Times New Roman" w:cs="Times New Roman"/>
+          <w:kern w:val="0"/>
+          <w:sz w:val="24"/>
+          <w:szCs w:val="24"/>
+          <w:highlight w:val="yellow"/>
+          <w:lang w:val="en-US" w:eastAsia="vi-VN"/>
+          <w14:ligatures w14:val="none"/>
+        </w:rPr>
+        <w:t xml:space="preserve"> class Tag {</w:t>
       </w:r>
     </w:p>
     <w:p>
@@ -4632,7 +4830,33 @@
           <w:lang w:val="en-US" w:eastAsia="vi-VN"/>
           <w14:ligatures w14:val="none"/>
         </w:rPr>
-        <w:t xml:space="preserve">    @GeneratedValue(strategy = </w:t>
+        <w:t xml:space="preserve">    @</w:t>
+      </w:r>
+      <w:proofErr w:type="gramStart"/>
+      <w:r>
+        <w:rPr>
+          <w:rFonts w:ascii="Times New Roman" w:eastAsia="Times New Roman" w:hAnsi="Times New Roman" w:cs="Times New Roman"/>
+          <w:kern w:val="0"/>
+          <w:sz w:val="24"/>
+          <w:szCs w:val="24"/>
+          <w:highlight w:val="yellow"/>
+          <w:lang w:val="en-US" w:eastAsia="vi-VN"/>
+          <w14:ligatures w14:val="none"/>
+        </w:rPr>
+        <w:t>GeneratedValue(</w:t>
+      </w:r>
+      <w:proofErr w:type="gramEnd"/>
+      <w:r>
+        <w:rPr>
+          <w:rFonts w:ascii="Times New Roman" w:eastAsia="Times New Roman" w:hAnsi="Times New Roman" w:cs="Times New Roman"/>
+          <w:kern w:val="0"/>
+          <w:sz w:val="24"/>
+          <w:szCs w:val="24"/>
+          <w:highlight w:val="yellow"/>
+          <w:lang w:val="en-US" w:eastAsia="vi-VN"/>
+          <w14:ligatures w14:val="none"/>
+        </w:rPr>
+        <w:t xml:space="preserve">strategy = </w:t>
       </w:r>
       <w:proofErr w:type="spellStart"/>
       <w:r>
@@ -4685,49 +4909,89 @@
           <w:lang w:val="en-US" w:eastAsia="vi-VN"/>
           <w14:ligatures w14:val="none"/>
         </w:rPr>
-        <w:t xml:space="preserve">    private Long id;</w:t>
-      </w:r>
-    </w:p>
-    <w:p>
-      <w:pPr>
-        <w:spacing w:after="0" w:line="240" w:lineRule="auto"/>
-        <w:ind w:left="360"/>
-        <w:rPr>
-          <w:rFonts w:ascii="Times New Roman" w:eastAsia="Times New Roman" w:hAnsi="Times New Roman" w:cs="Times New Roman"/>
-          <w:kern w:val="0"/>
-          <w:sz w:val="24"/>
-          <w:szCs w:val="24"/>
-          <w:highlight w:val="yellow"/>
-          <w:lang w:val="en-US" w:eastAsia="vi-VN"/>
-          <w14:ligatures w14:val="none"/>
-        </w:rPr>
-      </w:pPr>
-    </w:p>
-    <w:p>
-      <w:pPr>
-        <w:spacing w:after="0" w:line="240" w:lineRule="auto"/>
-        <w:ind w:left="360"/>
-        <w:rPr>
-          <w:rFonts w:ascii="Times New Roman" w:eastAsia="Times New Roman" w:hAnsi="Times New Roman" w:cs="Times New Roman"/>
-          <w:kern w:val="0"/>
-          <w:sz w:val="24"/>
-          <w:szCs w:val="24"/>
-          <w:highlight w:val="yellow"/>
-          <w:lang w:val="en-US" w:eastAsia="vi-VN"/>
-          <w14:ligatures w14:val="none"/>
-        </w:rPr>
-      </w:pPr>
-      <w:r>
-        <w:rPr>
-          <w:rFonts w:ascii="Times New Roman" w:eastAsia="Times New Roman" w:hAnsi="Times New Roman" w:cs="Times New Roman"/>
-          <w:kern w:val="0"/>
-          <w:sz w:val="24"/>
-          <w:szCs w:val="24"/>
-          <w:highlight w:val="yellow"/>
-          <w:lang w:val="en-US" w:eastAsia="vi-VN"/>
-          <w14:ligatures w14:val="none"/>
-        </w:rPr>
-        <w:t xml:space="preserve">    @ManyToMany(fetch = </w:t>
+        <w:t xml:space="preserve">    private Long </w:t>
+      </w:r>
+      <w:proofErr w:type="gramStart"/>
+      <w:r>
+        <w:rPr>
+          <w:rFonts w:ascii="Times New Roman" w:eastAsia="Times New Roman" w:hAnsi="Times New Roman" w:cs="Times New Roman"/>
+          <w:kern w:val="0"/>
+          <w:sz w:val="24"/>
+          <w:szCs w:val="24"/>
+          <w:highlight w:val="yellow"/>
+          <w:lang w:val="en-US" w:eastAsia="vi-VN"/>
+          <w14:ligatures w14:val="none"/>
+        </w:rPr>
+        <w:t>id;</w:t>
+      </w:r>
+      <w:proofErr w:type="gramEnd"/>
+    </w:p>
+    <w:p>
+      <w:pPr>
+        <w:spacing w:after="0" w:line="240" w:lineRule="auto"/>
+        <w:ind w:left="360"/>
+        <w:rPr>
+          <w:rFonts w:ascii="Times New Roman" w:eastAsia="Times New Roman" w:hAnsi="Times New Roman" w:cs="Times New Roman"/>
+          <w:kern w:val="0"/>
+          <w:sz w:val="24"/>
+          <w:szCs w:val="24"/>
+          <w:highlight w:val="yellow"/>
+          <w:lang w:val="en-US" w:eastAsia="vi-VN"/>
+          <w14:ligatures w14:val="none"/>
+        </w:rPr>
+      </w:pPr>
+    </w:p>
+    <w:p>
+      <w:pPr>
+        <w:spacing w:after="0" w:line="240" w:lineRule="auto"/>
+        <w:ind w:left="360"/>
+        <w:rPr>
+          <w:rFonts w:ascii="Times New Roman" w:eastAsia="Times New Roman" w:hAnsi="Times New Roman" w:cs="Times New Roman"/>
+          <w:kern w:val="0"/>
+          <w:sz w:val="24"/>
+          <w:szCs w:val="24"/>
+          <w:highlight w:val="yellow"/>
+          <w:lang w:val="en-US" w:eastAsia="vi-VN"/>
+          <w14:ligatures w14:val="none"/>
+        </w:rPr>
+      </w:pPr>
+      <w:r>
+        <w:rPr>
+          <w:rFonts w:ascii="Times New Roman" w:eastAsia="Times New Roman" w:hAnsi="Times New Roman" w:cs="Times New Roman"/>
+          <w:kern w:val="0"/>
+          <w:sz w:val="24"/>
+          <w:szCs w:val="24"/>
+          <w:highlight w:val="yellow"/>
+          <w:lang w:val="en-US" w:eastAsia="vi-VN"/>
+          <w14:ligatures w14:val="none"/>
+        </w:rPr>
+        <w:t xml:space="preserve">    @</w:t>
+      </w:r>
+      <w:proofErr w:type="gramStart"/>
+      <w:r>
+        <w:rPr>
+          <w:rFonts w:ascii="Times New Roman" w:eastAsia="Times New Roman" w:hAnsi="Times New Roman" w:cs="Times New Roman"/>
+          <w:kern w:val="0"/>
+          <w:sz w:val="24"/>
+          <w:szCs w:val="24"/>
+          <w:highlight w:val="yellow"/>
+          <w:lang w:val="en-US" w:eastAsia="vi-VN"/>
+          <w14:ligatures w14:val="none"/>
+        </w:rPr>
+        <w:t>ManyToMany(</w:t>
+      </w:r>
+      <w:proofErr w:type="gramEnd"/>
+      <w:r>
+        <w:rPr>
+          <w:rFonts w:ascii="Times New Roman" w:eastAsia="Times New Roman" w:hAnsi="Times New Roman" w:cs="Times New Roman"/>
+          <w:kern w:val="0"/>
+          <w:sz w:val="24"/>
+          <w:szCs w:val="24"/>
+          <w:highlight w:val="yellow"/>
+          <w:lang w:val="en-US" w:eastAsia="vi-VN"/>
+          <w14:ligatures w14:val="none"/>
+        </w:rPr>
+        <w:t xml:space="preserve">fetch = </w:t>
       </w:r>
       <w:proofErr w:type="spellStart"/>
       <w:r>
@@ -4858,7 +5122,33 @@
           <w:lang w:val="en-US" w:eastAsia="vi-VN"/>
           <w14:ligatures w14:val="none"/>
         </w:rPr>
-        <w:t xml:space="preserve">    private Set&lt;Post&gt; posts = new HashSet&lt;&gt;();</w:t>
+        <w:t xml:space="preserve">    private Set&lt;Post&gt; posts = new HashSet&lt;</w:t>
+      </w:r>
+      <w:proofErr w:type="gramStart"/>
+      <w:r>
+        <w:rPr>
+          <w:rFonts w:ascii="Times New Roman" w:eastAsia="Times New Roman" w:hAnsi="Times New Roman" w:cs="Times New Roman"/>
+          <w:kern w:val="0"/>
+          <w:sz w:val="24"/>
+          <w:szCs w:val="24"/>
+          <w:highlight w:val="yellow"/>
+          <w:lang w:val="en-US" w:eastAsia="vi-VN"/>
+          <w14:ligatures w14:val="none"/>
+        </w:rPr>
+        <w:t>&gt;(</w:t>
+      </w:r>
+      <w:proofErr w:type="gramEnd"/>
+      <w:r>
+        <w:rPr>
+          <w:rFonts w:ascii="Times New Roman" w:eastAsia="Times New Roman" w:hAnsi="Times New Roman" w:cs="Times New Roman"/>
+          <w:kern w:val="0"/>
+          <w:sz w:val="24"/>
+          <w:szCs w:val="24"/>
+          <w:highlight w:val="yellow"/>
+          <w:lang w:val="en-US" w:eastAsia="vi-VN"/>
+          <w14:ligatures w14:val="none"/>
+        </w:rPr>
+        <w:t>);</w:t>
       </w:r>
     </w:p>
     <w:p>
@@ -7681,7 +7971,39 @@
           <w:lang w:val="en-US" w:eastAsia="vi-VN"/>
           <w14:ligatures w14:val="none"/>
         </w:rPr>
-        <w:t>CÓ THỂ TẠO MỘT BẢNG TRUNG GIAN NHƯ THẾ NÀY  ( HỎI CHATGPT)</w:t>
+        <w:t xml:space="preserve">CÓ THỂ TẠO MỘT BẢNG TRUNG GIAN NHƯ THẾ </w:t>
+      </w:r>
+      <w:proofErr w:type="gramStart"/>
+      <w:r>
+        <w:rPr>
+          <w:rFonts w:ascii="Times New Roman" w:eastAsia="Times New Roman" w:hAnsi="Times New Roman" w:cs="Times New Roman"/>
+          <w:b/>
+          <w:bCs/>
+          <w:color w:val="000000" w:themeColor="text1"/>
+          <w:kern w:val="0"/>
+          <w:sz w:val="32"/>
+          <w:szCs w:val="32"/>
+          <w:highlight w:val="yellow"/>
+          <w:lang w:val="en-US" w:eastAsia="vi-VN"/>
+          <w14:ligatures w14:val="none"/>
+        </w:rPr>
+        <w:t>NÀY  (</w:t>
+      </w:r>
+      <w:proofErr w:type="gramEnd"/>
+      <w:r>
+        <w:rPr>
+          <w:rFonts w:ascii="Times New Roman" w:eastAsia="Times New Roman" w:hAnsi="Times New Roman" w:cs="Times New Roman"/>
+          <w:b/>
+          <w:bCs/>
+          <w:color w:val="000000" w:themeColor="text1"/>
+          <w:kern w:val="0"/>
+          <w:sz w:val="32"/>
+          <w:szCs w:val="32"/>
+          <w:highlight w:val="yellow"/>
+          <w:lang w:val="en-US" w:eastAsia="vi-VN"/>
+          <w14:ligatures w14:val="none"/>
+        </w:rPr>
+        <w:t xml:space="preserve"> HỎI CHATGPT)</w:t>
       </w:r>
     </w:p>
     <w:p>
@@ -14808,6 +15130,120 @@
           <w14:ligatures w14:val="none"/>
         </w:rPr>
       </w:pPr>
+    </w:p>
+    <w:p>
+      <w:pPr>
+        <w:pStyle w:val="ListParagraph"/>
+        <w:numPr>
+          <w:ilvl w:val="0"/>
+          <w:numId w:val="2"/>
+        </w:numPr>
+        <w:spacing w:after="0" w:line="240" w:lineRule="auto"/>
+        <w:rPr>
+          <w:rFonts w:ascii="Times New Roman" w:eastAsia="Times New Roman" w:hAnsi="Times New Roman" w:cs="Times New Roman"/>
+          <w:b/>
+          <w:bCs/>
+          <w:kern w:val="0"/>
+          <w:sz w:val="24"/>
+          <w:szCs w:val="24"/>
+          <w:lang w:val="en-US" w:eastAsia="vi-VN"/>
+          <w14:ligatures w14:val="none"/>
+        </w:rPr>
+      </w:pPr>
+      <w:r>
+        <w:rPr>
+          <w:rFonts w:ascii="Times New Roman" w:eastAsia="Times New Roman" w:hAnsi="Times New Roman" w:cs="Times New Roman"/>
+          <w:b/>
+          <w:bCs/>
+          <w:kern w:val="0"/>
+          <w:sz w:val="24"/>
+          <w:szCs w:val="24"/>
+          <w:lang w:val="en-US" w:eastAsia="vi-VN"/>
+          <w14:ligatures w14:val="none"/>
+        </w:rPr>
+        <w:t xml:space="preserve">Tái </w:t>
+      </w:r>
+      <w:proofErr w:type="spellStart"/>
+      <w:r>
+        <w:rPr>
+          <w:rFonts w:ascii="Times New Roman" w:eastAsia="Times New Roman" w:hAnsi="Times New Roman" w:cs="Times New Roman"/>
+          <w:b/>
+          <w:bCs/>
+          <w:kern w:val="0"/>
+          <w:sz w:val="24"/>
+          <w:szCs w:val="24"/>
+          <w:lang w:val="en-US" w:eastAsia="vi-VN"/>
+          <w14:ligatures w14:val="none"/>
+        </w:rPr>
+        <w:t>sử</w:t>
+      </w:r>
+      <w:proofErr w:type="spellEnd"/>
+      <w:r>
+        <w:rPr>
+          <w:rFonts w:ascii="Times New Roman" w:eastAsia="Times New Roman" w:hAnsi="Times New Roman" w:cs="Times New Roman"/>
+          <w:b/>
+          <w:bCs/>
+          <w:kern w:val="0"/>
+          <w:sz w:val="24"/>
+          <w:szCs w:val="24"/>
+          <w:lang w:val="en-US" w:eastAsia="vi-VN"/>
+          <w14:ligatures w14:val="none"/>
+        </w:rPr>
+        <w:t xml:space="preserve"> </w:t>
+      </w:r>
+      <w:proofErr w:type="spellStart"/>
+      <w:r>
+        <w:rPr>
+          <w:rFonts w:ascii="Times New Roman" w:eastAsia="Times New Roman" w:hAnsi="Times New Roman" w:cs="Times New Roman"/>
+          <w:b/>
+          <w:bCs/>
+          <w:kern w:val="0"/>
+          <w:sz w:val="24"/>
+          <w:szCs w:val="24"/>
+          <w:lang w:val="en-US" w:eastAsia="vi-VN"/>
+          <w14:ligatures w14:val="none"/>
+        </w:rPr>
+        <w:t>dụng</w:t>
+      </w:r>
+      <w:proofErr w:type="spellEnd"/>
+      <w:r>
+        <w:rPr>
+          <w:rFonts w:ascii="Times New Roman" w:eastAsia="Times New Roman" w:hAnsi="Times New Roman" w:cs="Times New Roman"/>
+          <w:b/>
+          <w:bCs/>
+          <w:kern w:val="0"/>
+          <w:sz w:val="24"/>
+          <w:szCs w:val="24"/>
+          <w:lang w:val="en-US" w:eastAsia="vi-VN"/>
+          <w14:ligatures w14:val="none"/>
+        </w:rPr>
+        <w:t xml:space="preserve"> layout</w:t>
+      </w:r>
+    </w:p>
+    <w:p>
+      <w:pPr>
+        <w:spacing w:after="0" w:line="240" w:lineRule="auto"/>
+        <w:ind w:left="360"/>
+        <w:rPr>
+          <w:rFonts w:ascii="Times New Roman" w:eastAsia="Times New Roman" w:hAnsi="Times New Roman" w:cs="Times New Roman"/>
+          <w:kern w:val="0"/>
+          <w:sz w:val="24"/>
+          <w:szCs w:val="24"/>
+          <w:lang w:val="en-US" w:eastAsia="vi-VN"/>
+          <w14:ligatures w14:val="none"/>
+        </w:rPr>
+      </w:pPr>
+      <w:r>
+        <w:rPr>
+          <w:rFonts w:ascii="Times New Roman" w:eastAsia="Times New Roman" w:hAnsi="Times New Roman" w:cs="Times New Roman"/>
+          <w:kern w:val="0"/>
+          <w:sz w:val="24"/>
+          <w:szCs w:val="24"/>
+          <w:lang w:val="en-US" w:eastAsia="vi-VN"/>
+          <w14:ligatures w14:val="none"/>
+        </w:rPr>
+        <w:t>https://stackoverflow.com/questions/60956605/jsp-include-not-working-file-not-found-status-500/60957169#60957169</w:t>
+      </w:r>
     </w:p>
     <w:sectPr>
       <w:pgSz w:w="11906" w:h="16838"/>
@@ -16030,6 +16466,7 @@
   <w:style w:type="character" w:default="1" w:styleId="DefaultParagraphFont">
     <w:name w:val="Default Paragraph Font"/>
     <w:uiPriority w:val="1"/>
+    <w:semiHidden/>
     <w:unhideWhenUsed/>
   </w:style>
   <w:style w:type="table" w:default="1" w:styleId="TableNormal">

</xml_diff>

<commit_message>
upload multiple file okoeee
</commit_message>
<xml_diff>
--- a/những gì học được.docx
+++ b/những gì học được.docx
@@ -15233,17 +15233,1721 @@
           <w14:ligatures w14:val="none"/>
         </w:rPr>
       </w:pPr>
-      <w:r>
-        <w:rPr>
-          <w:rFonts w:ascii="Times New Roman" w:eastAsia="Times New Roman" w:hAnsi="Times New Roman" w:cs="Times New Roman"/>
-          <w:kern w:val="0"/>
-          <w:sz w:val="24"/>
-          <w:szCs w:val="24"/>
-          <w:lang w:val="en-US" w:eastAsia="vi-VN"/>
-          <w14:ligatures w14:val="none"/>
-        </w:rPr>
-        <w:t>https://stackoverflow.com/questions/60956605/jsp-include-not-working-file-not-found-status-500/60957169#60957169</w:t>
-      </w:r>
+      <w:hyperlink r:id="rId9" w:history="1">
+        <w:r>
+          <w:rPr>
+            <w:rStyle w:val="Hyperlink"/>
+            <w:rFonts w:ascii="Times New Roman" w:eastAsia="Times New Roman" w:hAnsi="Times New Roman" w:cs="Times New Roman"/>
+            <w:kern w:val="0"/>
+            <w:sz w:val="24"/>
+            <w:szCs w:val="24"/>
+            <w:lang w:val="en-US" w:eastAsia="vi-VN"/>
+            <w14:ligatures w14:val="none"/>
+          </w:rPr>
+          <w:t>https://stackoverflow.com/questions/60956605/jsp-include-not-working-file-not-found-status-500/60957169#60957169</w:t>
+        </w:r>
+      </w:hyperlink>
+    </w:p>
+    <w:p>
+      <w:pPr>
+        <w:spacing w:after="0" w:line="240" w:lineRule="auto"/>
+        <w:ind w:left="360"/>
+        <w:rPr>
+          <w:rFonts w:ascii="Times New Roman" w:eastAsia="Times New Roman" w:hAnsi="Times New Roman" w:cs="Times New Roman"/>
+          <w:kern w:val="0"/>
+          <w:sz w:val="24"/>
+          <w:szCs w:val="24"/>
+          <w:lang w:val="en-US" w:eastAsia="vi-VN"/>
+          <w14:ligatures w14:val="none"/>
+        </w:rPr>
+      </w:pPr>
+    </w:p>
+    <w:p>
+      <w:pPr>
+        <w:pStyle w:val="ListParagraph"/>
+        <w:numPr>
+          <w:ilvl w:val="0"/>
+          <w:numId w:val="1"/>
+        </w:numPr>
+        <w:spacing w:after="0" w:line="240" w:lineRule="auto"/>
+        <w:rPr>
+          <w:rFonts w:ascii="Times New Roman" w:eastAsia="Times New Roman" w:hAnsi="Times New Roman" w:cs="Times New Roman"/>
+          <w:kern w:val="0"/>
+          <w:sz w:val="24"/>
+          <w:szCs w:val="24"/>
+          <w:lang w:val="en-US" w:eastAsia="vi-VN"/>
+          <w14:ligatures w14:val="none"/>
+        </w:rPr>
+      </w:pPr>
+      <w:proofErr w:type="spellStart"/>
+      <w:r>
+        <w:rPr>
+          <w:rFonts w:ascii="Times New Roman" w:eastAsia="Times New Roman" w:hAnsi="Times New Roman" w:cs="Times New Roman"/>
+          <w:kern w:val="0"/>
+          <w:sz w:val="24"/>
+          <w:szCs w:val="24"/>
+          <w:lang w:val="en-US" w:eastAsia="vi-VN"/>
+          <w14:ligatures w14:val="none"/>
+        </w:rPr>
+        <w:t>Để</w:t>
+      </w:r>
+      <w:proofErr w:type="spellEnd"/>
+      <w:r>
+        <w:rPr>
+          <w:rFonts w:ascii="Times New Roman" w:eastAsia="Times New Roman" w:hAnsi="Times New Roman" w:cs="Times New Roman"/>
+          <w:kern w:val="0"/>
+          <w:sz w:val="24"/>
+          <w:szCs w:val="24"/>
+          <w:lang w:val="en-US" w:eastAsia="vi-VN"/>
+          <w14:ligatures w14:val="none"/>
+        </w:rPr>
+        <w:t xml:space="preserve"> </w:t>
+      </w:r>
+      <w:proofErr w:type="spellStart"/>
+      <w:r>
+        <w:rPr>
+          <w:rFonts w:ascii="Times New Roman" w:eastAsia="Times New Roman" w:hAnsi="Times New Roman" w:cs="Times New Roman"/>
+          <w:kern w:val="0"/>
+          <w:sz w:val="24"/>
+          <w:szCs w:val="24"/>
+          <w:lang w:val="en-US" w:eastAsia="vi-VN"/>
+          <w14:ligatures w14:val="none"/>
+        </w:rPr>
+        <w:t>lấy</w:t>
+      </w:r>
+      <w:proofErr w:type="spellEnd"/>
+      <w:r>
+        <w:rPr>
+          <w:rFonts w:ascii="Times New Roman" w:eastAsia="Times New Roman" w:hAnsi="Times New Roman" w:cs="Times New Roman"/>
+          <w:kern w:val="0"/>
+          <w:sz w:val="24"/>
+          <w:szCs w:val="24"/>
+          <w:lang w:val="en-US" w:eastAsia="vi-VN"/>
+          <w14:ligatures w14:val="none"/>
+        </w:rPr>
+        <w:t xml:space="preserve"> </w:t>
+      </w:r>
+      <w:proofErr w:type="spellStart"/>
+      <w:r>
+        <w:rPr>
+          <w:rFonts w:ascii="Times New Roman" w:eastAsia="Times New Roman" w:hAnsi="Times New Roman" w:cs="Times New Roman"/>
+          <w:kern w:val="0"/>
+          <w:sz w:val="24"/>
+          <w:szCs w:val="24"/>
+          <w:lang w:val="en-US" w:eastAsia="vi-VN"/>
+          <w14:ligatures w14:val="none"/>
+        </w:rPr>
+        <w:t>dữ</w:t>
+      </w:r>
+      <w:proofErr w:type="spellEnd"/>
+      <w:r>
+        <w:rPr>
+          <w:rFonts w:ascii="Times New Roman" w:eastAsia="Times New Roman" w:hAnsi="Times New Roman" w:cs="Times New Roman"/>
+          <w:kern w:val="0"/>
+          <w:sz w:val="24"/>
+          <w:szCs w:val="24"/>
+          <w:lang w:val="en-US" w:eastAsia="vi-VN"/>
+          <w14:ligatures w14:val="none"/>
+        </w:rPr>
+        <w:t xml:space="preserve"> </w:t>
+      </w:r>
+      <w:proofErr w:type="spellStart"/>
+      <w:r>
+        <w:rPr>
+          <w:rFonts w:ascii="Times New Roman" w:eastAsia="Times New Roman" w:hAnsi="Times New Roman" w:cs="Times New Roman"/>
+          <w:kern w:val="0"/>
+          <w:sz w:val="24"/>
+          <w:szCs w:val="24"/>
+          <w:lang w:val="en-US" w:eastAsia="vi-VN"/>
+          <w14:ligatures w14:val="none"/>
+        </w:rPr>
+        <w:t>liệu</w:t>
+      </w:r>
+      <w:proofErr w:type="spellEnd"/>
+      <w:r>
+        <w:rPr>
+          <w:rFonts w:ascii="Times New Roman" w:eastAsia="Times New Roman" w:hAnsi="Times New Roman" w:cs="Times New Roman"/>
+          <w:kern w:val="0"/>
+          <w:sz w:val="24"/>
+          <w:szCs w:val="24"/>
+          <w:lang w:val="en-US" w:eastAsia="vi-VN"/>
+          <w14:ligatures w14:val="none"/>
+        </w:rPr>
+        <w:t xml:space="preserve"> </w:t>
+      </w:r>
+      <w:proofErr w:type="spellStart"/>
+      <w:r>
+        <w:rPr>
+          <w:rFonts w:ascii="Times New Roman" w:eastAsia="Times New Roman" w:hAnsi="Times New Roman" w:cs="Times New Roman"/>
+          <w:kern w:val="0"/>
+          <w:sz w:val="24"/>
+          <w:szCs w:val="24"/>
+          <w:lang w:val="en-US" w:eastAsia="vi-VN"/>
+          <w14:ligatures w14:val="none"/>
+        </w:rPr>
+        <w:t>khi</w:t>
+      </w:r>
+      <w:proofErr w:type="spellEnd"/>
+      <w:r>
+        <w:rPr>
+          <w:rFonts w:ascii="Times New Roman" w:eastAsia="Times New Roman" w:hAnsi="Times New Roman" w:cs="Times New Roman"/>
+          <w:kern w:val="0"/>
+          <w:sz w:val="24"/>
+          <w:szCs w:val="24"/>
+          <w:lang w:val="en-US" w:eastAsia="vi-VN"/>
+          <w14:ligatures w14:val="none"/>
+        </w:rPr>
+        <w:t xml:space="preserve"> </w:t>
+      </w:r>
+      <w:proofErr w:type="spellStart"/>
+      <w:r>
+        <w:rPr>
+          <w:rFonts w:ascii="Times New Roman" w:eastAsia="Times New Roman" w:hAnsi="Times New Roman" w:cs="Times New Roman"/>
+          <w:kern w:val="0"/>
+          <w:sz w:val="24"/>
+          <w:szCs w:val="24"/>
+          <w:lang w:val="en-US" w:eastAsia="vi-VN"/>
+          <w14:ligatures w14:val="none"/>
+        </w:rPr>
+        <w:t>mình</w:t>
+      </w:r>
+      <w:proofErr w:type="spellEnd"/>
+      <w:r>
+        <w:rPr>
+          <w:rFonts w:ascii="Times New Roman" w:eastAsia="Times New Roman" w:hAnsi="Times New Roman" w:cs="Times New Roman"/>
+          <w:kern w:val="0"/>
+          <w:sz w:val="24"/>
+          <w:szCs w:val="24"/>
+          <w:lang w:val="en-US" w:eastAsia="vi-VN"/>
+          <w14:ligatures w14:val="none"/>
+        </w:rPr>
+        <w:t xml:space="preserve"> </w:t>
+      </w:r>
+      <w:proofErr w:type="spellStart"/>
+      <w:r>
+        <w:rPr>
+          <w:rFonts w:ascii="Times New Roman" w:eastAsia="Times New Roman" w:hAnsi="Times New Roman" w:cs="Times New Roman"/>
+          <w:kern w:val="0"/>
+          <w:sz w:val="24"/>
+          <w:szCs w:val="24"/>
+          <w:lang w:val="en-US" w:eastAsia="vi-VN"/>
+          <w14:ligatures w14:val="none"/>
+        </w:rPr>
+        <w:t>chọn</w:t>
+      </w:r>
+      <w:proofErr w:type="spellEnd"/>
+      <w:r>
+        <w:rPr>
+          <w:rFonts w:ascii="Times New Roman" w:eastAsia="Times New Roman" w:hAnsi="Times New Roman" w:cs="Times New Roman"/>
+          <w:kern w:val="0"/>
+          <w:sz w:val="24"/>
+          <w:szCs w:val="24"/>
+          <w:lang w:val="en-US" w:eastAsia="vi-VN"/>
+          <w14:ligatures w14:val="none"/>
+        </w:rPr>
+        <w:t xml:space="preserve"> 1-N </w:t>
+      </w:r>
+    </w:p>
+    <w:p>
+      <w:pPr>
+        <w:pStyle w:val="ListParagraph"/>
+        <w:numPr>
+          <w:ilvl w:val="0"/>
+          <w:numId w:val="1"/>
+        </w:numPr>
+        <w:shd w:val="clear" w:color="auto" w:fill="1F1F1F"/>
+        <w:spacing w:after="0" w:line="300" w:lineRule="atLeast"/>
+        <w:rPr>
+          <w:rFonts w:ascii="Consolas" w:eastAsia="Times New Roman" w:hAnsi="Consolas" w:cs="Times New Roman"/>
+          <w:color w:val="CCCCCC"/>
+          <w:kern w:val="0"/>
+          <w:sz w:val="14"/>
+          <w:szCs w:val="14"/>
+          <w:lang w:eastAsia="vi-VN"/>
+          <w14:ligatures w14:val="none"/>
+        </w:rPr>
+      </w:pPr>
+      <w:r>
+        <w:rPr>
+          <w:rFonts w:ascii="Consolas" w:eastAsia="Times New Roman" w:hAnsi="Consolas" w:cs="Times New Roman"/>
+          <w:color w:val="808080"/>
+          <w:kern w:val="0"/>
+          <w:sz w:val="14"/>
+          <w:szCs w:val="14"/>
+          <w:lang w:eastAsia="vi-VN"/>
+          <w14:ligatures w14:val="none"/>
+        </w:rPr>
+        <w:t>&lt;</w:t>
+      </w:r>
+      <w:proofErr w:type="spellStart"/>
+      <w:r>
+        <w:rPr>
+          <w:rFonts w:ascii="Consolas" w:eastAsia="Times New Roman" w:hAnsi="Consolas" w:cs="Times New Roman"/>
+          <w:color w:val="569CD6"/>
+          <w:kern w:val="0"/>
+          <w:sz w:val="14"/>
+          <w:szCs w:val="14"/>
+          <w:lang w:eastAsia="vi-VN"/>
+          <w14:ligatures w14:val="none"/>
+        </w:rPr>
+        <w:t>div</w:t>
+      </w:r>
+      <w:proofErr w:type="spellEnd"/>
+      <w:r>
+        <w:rPr>
+          <w:rFonts w:ascii="Consolas" w:eastAsia="Times New Roman" w:hAnsi="Consolas" w:cs="Times New Roman"/>
+          <w:color w:val="CCCCCC"/>
+          <w:kern w:val="0"/>
+          <w:sz w:val="14"/>
+          <w:szCs w:val="14"/>
+          <w:lang w:eastAsia="vi-VN"/>
+          <w14:ligatures w14:val="none"/>
+        </w:rPr>
+        <w:t xml:space="preserve"> </w:t>
+      </w:r>
+      <w:proofErr w:type="spellStart"/>
+      <w:r>
+        <w:rPr>
+          <w:rFonts w:ascii="Consolas" w:eastAsia="Times New Roman" w:hAnsi="Consolas" w:cs="Times New Roman"/>
+          <w:color w:val="9CDCFE"/>
+          <w:kern w:val="0"/>
+          <w:sz w:val="14"/>
+          <w:szCs w:val="14"/>
+          <w:lang w:eastAsia="vi-VN"/>
+          <w14:ligatures w14:val="none"/>
+        </w:rPr>
+        <w:t>class</w:t>
+      </w:r>
+      <w:proofErr w:type="spellEnd"/>
+      <w:r>
+        <w:rPr>
+          <w:rFonts w:ascii="Consolas" w:eastAsia="Times New Roman" w:hAnsi="Consolas" w:cs="Times New Roman"/>
+          <w:color w:val="CCCCCC"/>
+          <w:kern w:val="0"/>
+          <w:sz w:val="14"/>
+          <w:szCs w:val="14"/>
+          <w:lang w:eastAsia="vi-VN"/>
+          <w14:ligatures w14:val="none"/>
+        </w:rPr>
+        <w:t>=</w:t>
+      </w:r>
+      <w:r>
+        <w:rPr>
+          <w:rFonts w:ascii="Consolas" w:eastAsia="Times New Roman" w:hAnsi="Consolas" w:cs="Times New Roman"/>
+          <w:color w:val="CE9178"/>
+          <w:kern w:val="0"/>
+          <w:sz w:val="14"/>
+          <w:szCs w:val="14"/>
+          <w:lang w:eastAsia="vi-VN"/>
+          <w14:ligatures w14:val="none"/>
+        </w:rPr>
+        <w:t>"mb-3 col-12 col-md-6"</w:t>
+      </w:r>
+      <w:r>
+        <w:rPr>
+          <w:rFonts w:ascii="Consolas" w:eastAsia="Times New Roman" w:hAnsi="Consolas" w:cs="Times New Roman"/>
+          <w:color w:val="808080"/>
+          <w:kern w:val="0"/>
+          <w:sz w:val="14"/>
+          <w:szCs w:val="14"/>
+          <w:lang w:eastAsia="vi-VN"/>
+          <w14:ligatures w14:val="none"/>
+        </w:rPr>
+        <w:t>&gt;</w:t>
+      </w:r>
+    </w:p>
+    <w:p>
+      <w:pPr>
+        <w:pStyle w:val="ListParagraph"/>
+        <w:numPr>
+          <w:ilvl w:val="0"/>
+          <w:numId w:val="1"/>
+        </w:numPr>
+        <w:shd w:val="clear" w:color="auto" w:fill="1F1F1F"/>
+        <w:spacing w:after="0" w:line="300" w:lineRule="atLeast"/>
+        <w:rPr>
+          <w:rFonts w:ascii="Consolas" w:eastAsia="Times New Roman" w:hAnsi="Consolas" w:cs="Times New Roman"/>
+          <w:color w:val="CCCCCC"/>
+          <w:kern w:val="0"/>
+          <w:sz w:val="14"/>
+          <w:szCs w:val="14"/>
+          <w:lang w:eastAsia="vi-VN"/>
+          <w14:ligatures w14:val="none"/>
+        </w:rPr>
+      </w:pPr>
+      <w:r>
+        <w:rPr>
+          <w:rFonts w:ascii="Consolas" w:eastAsia="Times New Roman" w:hAnsi="Consolas" w:cs="Times New Roman"/>
+          <w:color w:val="CCCCCC"/>
+          <w:kern w:val="0"/>
+          <w:sz w:val="14"/>
+          <w:szCs w:val="14"/>
+          <w:lang w:eastAsia="vi-VN"/>
+          <w14:ligatures w14:val="none"/>
+        </w:rPr>
+        <w:t xml:space="preserve">                      </w:t>
+      </w:r>
+      <w:r>
+        <w:rPr>
+          <w:rFonts w:ascii="Consolas" w:eastAsia="Times New Roman" w:hAnsi="Consolas" w:cs="Times New Roman"/>
+          <w:color w:val="808080"/>
+          <w:kern w:val="0"/>
+          <w:sz w:val="14"/>
+          <w:szCs w:val="14"/>
+          <w:lang w:eastAsia="vi-VN"/>
+          <w14:ligatures w14:val="none"/>
+        </w:rPr>
+        <w:t>&lt;</w:t>
+      </w:r>
+      <w:proofErr w:type="spellStart"/>
+      <w:r>
+        <w:rPr>
+          <w:rFonts w:ascii="Consolas" w:eastAsia="Times New Roman" w:hAnsi="Consolas" w:cs="Times New Roman"/>
+          <w:color w:val="569CD6"/>
+          <w:kern w:val="0"/>
+          <w:sz w:val="14"/>
+          <w:szCs w:val="14"/>
+          <w:lang w:eastAsia="vi-VN"/>
+          <w14:ligatures w14:val="none"/>
+        </w:rPr>
+        <w:t>label</w:t>
+      </w:r>
+      <w:proofErr w:type="spellEnd"/>
+      <w:r>
+        <w:rPr>
+          <w:rFonts w:ascii="Consolas" w:eastAsia="Times New Roman" w:hAnsi="Consolas" w:cs="Times New Roman"/>
+          <w:color w:val="CCCCCC"/>
+          <w:kern w:val="0"/>
+          <w:sz w:val="14"/>
+          <w:szCs w:val="14"/>
+          <w:lang w:eastAsia="vi-VN"/>
+          <w14:ligatures w14:val="none"/>
+        </w:rPr>
+        <w:t xml:space="preserve"> </w:t>
+      </w:r>
+      <w:proofErr w:type="spellStart"/>
+      <w:r>
+        <w:rPr>
+          <w:rFonts w:ascii="Consolas" w:eastAsia="Times New Roman" w:hAnsi="Consolas" w:cs="Times New Roman"/>
+          <w:color w:val="9CDCFE"/>
+          <w:kern w:val="0"/>
+          <w:sz w:val="14"/>
+          <w:szCs w:val="14"/>
+          <w:lang w:eastAsia="vi-VN"/>
+          <w14:ligatures w14:val="none"/>
+        </w:rPr>
+        <w:t>class</w:t>
+      </w:r>
+      <w:proofErr w:type="spellEnd"/>
+      <w:r>
+        <w:rPr>
+          <w:rFonts w:ascii="Consolas" w:eastAsia="Times New Roman" w:hAnsi="Consolas" w:cs="Times New Roman"/>
+          <w:color w:val="CCCCCC"/>
+          <w:kern w:val="0"/>
+          <w:sz w:val="14"/>
+          <w:szCs w:val="14"/>
+          <w:lang w:eastAsia="vi-VN"/>
+          <w14:ligatures w14:val="none"/>
+        </w:rPr>
+        <w:t>=</w:t>
+      </w:r>
+      <w:r>
+        <w:rPr>
+          <w:rFonts w:ascii="Consolas" w:eastAsia="Times New Roman" w:hAnsi="Consolas" w:cs="Times New Roman"/>
+          <w:color w:val="CE9178"/>
+          <w:kern w:val="0"/>
+          <w:sz w:val="14"/>
+          <w:szCs w:val="14"/>
+          <w:lang w:eastAsia="vi-VN"/>
+          <w14:ligatures w14:val="none"/>
+        </w:rPr>
+        <w:t>"</w:t>
+      </w:r>
+      <w:proofErr w:type="spellStart"/>
+      <w:r>
+        <w:rPr>
+          <w:rFonts w:ascii="Consolas" w:eastAsia="Times New Roman" w:hAnsi="Consolas" w:cs="Times New Roman"/>
+          <w:color w:val="CE9178"/>
+          <w:kern w:val="0"/>
+          <w:sz w:val="14"/>
+          <w:szCs w:val="14"/>
+          <w:lang w:eastAsia="vi-VN"/>
+          <w14:ligatures w14:val="none"/>
+        </w:rPr>
+        <w:t>form-label</w:t>
+      </w:r>
+      <w:proofErr w:type="spellEnd"/>
+      <w:r>
+        <w:rPr>
+          <w:rFonts w:ascii="Consolas" w:eastAsia="Times New Roman" w:hAnsi="Consolas" w:cs="Times New Roman"/>
+          <w:color w:val="CE9178"/>
+          <w:kern w:val="0"/>
+          <w:sz w:val="14"/>
+          <w:szCs w:val="14"/>
+          <w:lang w:eastAsia="vi-VN"/>
+          <w14:ligatures w14:val="none"/>
+        </w:rPr>
+        <w:t>"</w:t>
+      </w:r>
+      <w:r>
+        <w:rPr>
+          <w:rFonts w:ascii="Consolas" w:eastAsia="Times New Roman" w:hAnsi="Consolas" w:cs="Times New Roman"/>
+          <w:color w:val="808080"/>
+          <w:kern w:val="0"/>
+          <w:sz w:val="14"/>
+          <w:szCs w:val="14"/>
+          <w:lang w:eastAsia="vi-VN"/>
+          <w14:ligatures w14:val="none"/>
+        </w:rPr>
+        <w:t>&gt;</w:t>
+      </w:r>
+      <w:proofErr w:type="spellStart"/>
+      <w:r>
+        <w:rPr>
+          <w:rFonts w:ascii="Consolas" w:eastAsia="Times New Roman" w:hAnsi="Consolas" w:cs="Times New Roman"/>
+          <w:color w:val="CCCCCC"/>
+          <w:kern w:val="0"/>
+          <w:sz w:val="14"/>
+          <w:szCs w:val="14"/>
+          <w:lang w:eastAsia="vi-VN"/>
+          <w14:ligatures w14:val="none"/>
+        </w:rPr>
+        <w:t>Role</w:t>
+      </w:r>
+      <w:proofErr w:type="spellEnd"/>
+      <w:r>
+        <w:rPr>
+          <w:rFonts w:ascii="Consolas" w:eastAsia="Times New Roman" w:hAnsi="Consolas" w:cs="Times New Roman"/>
+          <w:color w:val="CCCCCC"/>
+          <w:kern w:val="0"/>
+          <w:sz w:val="14"/>
+          <w:szCs w:val="14"/>
+          <w:lang w:eastAsia="vi-VN"/>
+          <w14:ligatures w14:val="none"/>
+        </w:rPr>
+        <w:t>:</w:t>
+      </w:r>
+      <w:r>
+        <w:rPr>
+          <w:rFonts w:ascii="Consolas" w:eastAsia="Times New Roman" w:hAnsi="Consolas" w:cs="Times New Roman"/>
+          <w:color w:val="808080"/>
+          <w:kern w:val="0"/>
+          <w:sz w:val="14"/>
+          <w:szCs w:val="14"/>
+          <w:lang w:eastAsia="vi-VN"/>
+          <w14:ligatures w14:val="none"/>
+        </w:rPr>
+        <w:t>&lt;/</w:t>
+      </w:r>
+      <w:proofErr w:type="spellStart"/>
+      <w:r>
+        <w:rPr>
+          <w:rFonts w:ascii="Consolas" w:eastAsia="Times New Roman" w:hAnsi="Consolas" w:cs="Times New Roman"/>
+          <w:color w:val="569CD6"/>
+          <w:kern w:val="0"/>
+          <w:sz w:val="14"/>
+          <w:szCs w:val="14"/>
+          <w:lang w:eastAsia="vi-VN"/>
+          <w14:ligatures w14:val="none"/>
+        </w:rPr>
+        <w:t>label</w:t>
+      </w:r>
+      <w:proofErr w:type="spellEnd"/>
+      <w:r>
+        <w:rPr>
+          <w:rFonts w:ascii="Consolas" w:eastAsia="Times New Roman" w:hAnsi="Consolas" w:cs="Times New Roman"/>
+          <w:color w:val="808080"/>
+          <w:kern w:val="0"/>
+          <w:sz w:val="14"/>
+          <w:szCs w:val="14"/>
+          <w:lang w:eastAsia="vi-VN"/>
+          <w14:ligatures w14:val="none"/>
+        </w:rPr>
+        <w:t>&gt;</w:t>
+      </w:r>
+    </w:p>
+    <w:p>
+      <w:pPr>
+        <w:pStyle w:val="ListParagraph"/>
+        <w:numPr>
+          <w:ilvl w:val="0"/>
+          <w:numId w:val="1"/>
+        </w:numPr>
+        <w:shd w:val="clear" w:color="auto" w:fill="1F1F1F"/>
+        <w:spacing w:after="0" w:line="300" w:lineRule="atLeast"/>
+        <w:rPr>
+          <w:rFonts w:ascii="Consolas" w:eastAsia="Times New Roman" w:hAnsi="Consolas" w:cs="Times New Roman"/>
+          <w:color w:val="CCCCCC"/>
+          <w:kern w:val="0"/>
+          <w:sz w:val="14"/>
+          <w:szCs w:val="14"/>
+          <w:lang w:eastAsia="vi-VN"/>
+          <w14:ligatures w14:val="none"/>
+        </w:rPr>
+      </w:pPr>
+      <w:r>
+        <w:rPr>
+          <w:rFonts w:ascii="Consolas" w:eastAsia="Times New Roman" w:hAnsi="Consolas" w:cs="Times New Roman"/>
+          <w:color w:val="CCCCCC"/>
+          <w:kern w:val="0"/>
+          <w:sz w:val="14"/>
+          <w:szCs w:val="14"/>
+          <w:lang w:eastAsia="vi-VN"/>
+          <w14:ligatures w14:val="none"/>
+        </w:rPr>
+        <w:t xml:space="preserve">                      </w:t>
+      </w:r>
+      <w:r>
+        <w:rPr>
+          <w:rFonts w:ascii="Consolas" w:eastAsia="Times New Roman" w:hAnsi="Consolas" w:cs="Times New Roman"/>
+          <w:color w:val="808080"/>
+          <w:kern w:val="0"/>
+          <w:sz w:val="14"/>
+          <w:szCs w:val="14"/>
+          <w:lang w:eastAsia="vi-VN"/>
+          <w14:ligatures w14:val="none"/>
+        </w:rPr>
+        <w:t>&lt;</w:t>
+      </w:r>
+      <w:proofErr w:type="spellStart"/>
+      <w:r>
+        <w:rPr>
+          <w:rFonts w:ascii="Consolas" w:eastAsia="Times New Roman" w:hAnsi="Consolas" w:cs="Times New Roman"/>
+          <w:color w:val="569CD6"/>
+          <w:kern w:val="0"/>
+          <w:sz w:val="14"/>
+          <w:szCs w:val="14"/>
+          <w:lang w:eastAsia="vi-VN"/>
+          <w14:ligatures w14:val="none"/>
+        </w:rPr>
+        <w:t>form:select</w:t>
+      </w:r>
+      <w:proofErr w:type="spellEnd"/>
+      <w:r>
+        <w:rPr>
+          <w:rFonts w:ascii="Consolas" w:eastAsia="Times New Roman" w:hAnsi="Consolas" w:cs="Times New Roman"/>
+          <w:color w:val="CCCCCC"/>
+          <w:kern w:val="0"/>
+          <w:sz w:val="14"/>
+          <w:szCs w:val="14"/>
+          <w:lang w:eastAsia="vi-VN"/>
+          <w14:ligatures w14:val="none"/>
+        </w:rPr>
+        <w:t xml:space="preserve"> </w:t>
+      </w:r>
+      <w:proofErr w:type="spellStart"/>
+      <w:r>
+        <w:rPr>
+          <w:rFonts w:ascii="Consolas" w:eastAsia="Times New Roman" w:hAnsi="Consolas" w:cs="Times New Roman"/>
+          <w:color w:val="9CDCFE"/>
+          <w:kern w:val="0"/>
+          <w:sz w:val="14"/>
+          <w:szCs w:val="14"/>
+          <w:lang w:eastAsia="vi-VN"/>
+          <w14:ligatures w14:val="none"/>
+        </w:rPr>
+        <w:t>class</w:t>
+      </w:r>
+      <w:proofErr w:type="spellEnd"/>
+      <w:r>
+        <w:rPr>
+          <w:rFonts w:ascii="Consolas" w:eastAsia="Times New Roman" w:hAnsi="Consolas" w:cs="Times New Roman"/>
+          <w:color w:val="CCCCCC"/>
+          <w:kern w:val="0"/>
+          <w:sz w:val="14"/>
+          <w:szCs w:val="14"/>
+          <w:lang w:eastAsia="vi-VN"/>
+          <w14:ligatures w14:val="none"/>
+        </w:rPr>
+        <w:t>=</w:t>
+      </w:r>
+      <w:r>
+        <w:rPr>
+          <w:rFonts w:ascii="Consolas" w:eastAsia="Times New Roman" w:hAnsi="Consolas" w:cs="Times New Roman"/>
+          <w:color w:val="CE9178"/>
+          <w:kern w:val="0"/>
+          <w:sz w:val="14"/>
+          <w:szCs w:val="14"/>
+          <w:lang w:eastAsia="vi-VN"/>
+          <w14:ligatures w14:val="none"/>
+        </w:rPr>
+        <w:t>"</w:t>
+      </w:r>
+      <w:proofErr w:type="spellStart"/>
+      <w:r>
+        <w:rPr>
+          <w:rFonts w:ascii="Consolas" w:eastAsia="Times New Roman" w:hAnsi="Consolas" w:cs="Times New Roman"/>
+          <w:color w:val="CE9178"/>
+          <w:kern w:val="0"/>
+          <w:sz w:val="14"/>
+          <w:szCs w:val="14"/>
+          <w:lang w:eastAsia="vi-VN"/>
+          <w14:ligatures w14:val="none"/>
+        </w:rPr>
+        <w:t>form-select</w:t>
+      </w:r>
+      <w:proofErr w:type="spellEnd"/>
+      <w:r>
+        <w:rPr>
+          <w:rFonts w:ascii="Consolas" w:eastAsia="Times New Roman" w:hAnsi="Consolas" w:cs="Times New Roman"/>
+          <w:color w:val="CE9178"/>
+          <w:kern w:val="0"/>
+          <w:sz w:val="14"/>
+          <w:szCs w:val="14"/>
+          <w:lang w:eastAsia="vi-VN"/>
+          <w14:ligatures w14:val="none"/>
+        </w:rPr>
+        <w:t>"</w:t>
+      </w:r>
+      <w:r>
+        <w:rPr>
+          <w:rFonts w:ascii="Consolas" w:eastAsia="Times New Roman" w:hAnsi="Consolas" w:cs="Times New Roman"/>
+          <w:color w:val="CCCCCC"/>
+          <w:kern w:val="0"/>
+          <w:sz w:val="14"/>
+          <w:szCs w:val="14"/>
+          <w:lang w:eastAsia="vi-VN"/>
+          <w14:ligatures w14:val="none"/>
+        </w:rPr>
+        <w:t xml:space="preserve"> </w:t>
+      </w:r>
+      <w:proofErr w:type="spellStart"/>
+      <w:r>
+        <w:rPr>
+          <w:rFonts w:ascii="Consolas" w:eastAsia="Times New Roman" w:hAnsi="Consolas" w:cs="Times New Roman"/>
+          <w:color w:val="9CDCFE"/>
+          <w:kern w:val="0"/>
+          <w:sz w:val="14"/>
+          <w:szCs w:val="14"/>
+          <w:lang w:eastAsia="vi-VN"/>
+          <w14:ligatures w14:val="none"/>
+        </w:rPr>
+        <w:t>path</w:t>
+      </w:r>
+      <w:proofErr w:type="spellEnd"/>
+      <w:r>
+        <w:rPr>
+          <w:rFonts w:ascii="Consolas" w:eastAsia="Times New Roman" w:hAnsi="Consolas" w:cs="Times New Roman"/>
+          <w:color w:val="CCCCCC"/>
+          <w:kern w:val="0"/>
+          <w:sz w:val="14"/>
+          <w:szCs w:val="14"/>
+          <w:lang w:eastAsia="vi-VN"/>
+          <w14:ligatures w14:val="none"/>
+        </w:rPr>
+        <w:t>=</w:t>
+      </w:r>
+      <w:r>
+        <w:rPr>
+          <w:rFonts w:ascii="Consolas" w:eastAsia="Times New Roman" w:hAnsi="Consolas" w:cs="Times New Roman"/>
+          <w:color w:val="CE9178"/>
+          <w:kern w:val="0"/>
+          <w:sz w:val="14"/>
+          <w:szCs w:val="14"/>
+          <w:lang w:eastAsia="vi-VN"/>
+          <w14:ligatures w14:val="none"/>
+        </w:rPr>
+        <w:t>"</w:t>
+      </w:r>
+      <w:proofErr w:type="spellStart"/>
+      <w:r>
+        <w:rPr>
+          <w:rFonts w:ascii="Consolas" w:eastAsia="Times New Roman" w:hAnsi="Consolas" w:cs="Times New Roman"/>
+          <w:color w:val="CE9178"/>
+          <w:kern w:val="0"/>
+          <w:sz w:val="14"/>
+          <w:szCs w:val="14"/>
+          <w:lang w:eastAsia="vi-VN"/>
+          <w14:ligatures w14:val="none"/>
+        </w:rPr>
+        <w:t>role.roleName</w:t>
+      </w:r>
+      <w:proofErr w:type="spellEnd"/>
+      <w:r>
+        <w:rPr>
+          <w:rFonts w:ascii="Consolas" w:eastAsia="Times New Roman" w:hAnsi="Consolas" w:cs="Times New Roman"/>
+          <w:color w:val="CE9178"/>
+          <w:kern w:val="0"/>
+          <w:sz w:val="14"/>
+          <w:szCs w:val="14"/>
+          <w:lang w:eastAsia="vi-VN"/>
+          <w14:ligatures w14:val="none"/>
+        </w:rPr>
+        <w:t>"</w:t>
+      </w:r>
+      <w:r>
+        <w:rPr>
+          <w:rFonts w:ascii="Consolas" w:eastAsia="Times New Roman" w:hAnsi="Consolas" w:cs="Times New Roman"/>
+          <w:color w:val="808080"/>
+          <w:kern w:val="0"/>
+          <w:sz w:val="14"/>
+          <w:szCs w:val="14"/>
+          <w:lang w:eastAsia="vi-VN"/>
+          <w14:ligatures w14:val="none"/>
+        </w:rPr>
+        <w:t>&gt;</w:t>
+      </w:r>
+    </w:p>
+    <w:p>
+      <w:pPr>
+        <w:pStyle w:val="ListParagraph"/>
+        <w:numPr>
+          <w:ilvl w:val="0"/>
+          <w:numId w:val="1"/>
+        </w:numPr>
+        <w:shd w:val="clear" w:color="auto" w:fill="1F1F1F"/>
+        <w:spacing w:after="0" w:line="300" w:lineRule="atLeast"/>
+        <w:rPr>
+          <w:rFonts w:ascii="Consolas" w:eastAsia="Times New Roman" w:hAnsi="Consolas" w:cs="Times New Roman"/>
+          <w:color w:val="CCCCCC"/>
+          <w:kern w:val="0"/>
+          <w:sz w:val="14"/>
+          <w:szCs w:val="14"/>
+          <w:lang w:eastAsia="vi-VN"/>
+          <w14:ligatures w14:val="none"/>
+        </w:rPr>
+      </w:pPr>
+      <w:r>
+        <w:rPr>
+          <w:rFonts w:ascii="Consolas" w:eastAsia="Times New Roman" w:hAnsi="Consolas" w:cs="Times New Roman"/>
+          <w:color w:val="CCCCCC"/>
+          <w:kern w:val="0"/>
+          <w:sz w:val="14"/>
+          <w:szCs w:val="14"/>
+          <w:lang w:eastAsia="vi-VN"/>
+          <w14:ligatures w14:val="none"/>
+        </w:rPr>
+        <w:t xml:space="preserve">                        </w:t>
+      </w:r>
+      <w:r>
+        <w:rPr>
+          <w:rFonts w:ascii="Consolas" w:eastAsia="Times New Roman" w:hAnsi="Consolas" w:cs="Times New Roman"/>
+          <w:color w:val="808080"/>
+          <w:kern w:val="0"/>
+          <w:sz w:val="14"/>
+          <w:szCs w:val="14"/>
+          <w:lang w:eastAsia="vi-VN"/>
+          <w14:ligatures w14:val="none"/>
+        </w:rPr>
+        <w:t>&lt;</w:t>
+      </w:r>
+      <w:proofErr w:type="spellStart"/>
+      <w:r>
+        <w:rPr>
+          <w:rFonts w:ascii="Consolas" w:eastAsia="Times New Roman" w:hAnsi="Consolas" w:cs="Times New Roman"/>
+          <w:color w:val="569CD6"/>
+          <w:kern w:val="0"/>
+          <w:sz w:val="14"/>
+          <w:szCs w:val="14"/>
+          <w:lang w:eastAsia="vi-VN"/>
+          <w14:ligatures w14:val="none"/>
+        </w:rPr>
+        <w:t>form:option</w:t>
+      </w:r>
+      <w:proofErr w:type="spellEnd"/>
+      <w:r>
+        <w:rPr>
+          <w:rFonts w:ascii="Consolas" w:eastAsia="Times New Roman" w:hAnsi="Consolas" w:cs="Times New Roman"/>
+          <w:color w:val="CCCCCC"/>
+          <w:kern w:val="0"/>
+          <w:sz w:val="14"/>
+          <w:szCs w:val="14"/>
+          <w:lang w:eastAsia="vi-VN"/>
+          <w14:ligatures w14:val="none"/>
+        </w:rPr>
+        <w:t xml:space="preserve"> </w:t>
+      </w:r>
+      <w:proofErr w:type="spellStart"/>
+      <w:r>
+        <w:rPr>
+          <w:rFonts w:ascii="Consolas" w:eastAsia="Times New Roman" w:hAnsi="Consolas" w:cs="Times New Roman"/>
+          <w:color w:val="9CDCFE"/>
+          <w:kern w:val="0"/>
+          <w:sz w:val="14"/>
+          <w:szCs w:val="14"/>
+          <w:lang w:eastAsia="vi-VN"/>
+          <w14:ligatures w14:val="none"/>
+        </w:rPr>
+        <w:t>value</w:t>
+      </w:r>
+      <w:proofErr w:type="spellEnd"/>
+      <w:r>
+        <w:rPr>
+          <w:rFonts w:ascii="Consolas" w:eastAsia="Times New Roman" w:hAnsi="Consolas" w:cs="Times New Roman"/>
+          <w:color w:val="CCCCCC"/>
+          <w:kern w:val="0"/>
+          <w:sz w:val="14"/>
+          <w:szCs w:val="14"/>
+          <w:lang w:eastAsia="vi-VN"/>
+          <w14:ligatures w14:val="none"/>
+        </w:rPr>
+        <w:t>=</w:t>
+      </w:r>
+      <w:r>
+        <w:rPr>
+          <w:rFonts w:ascii="Consolas" w:eastAsia="Times New Roman" w:hAnsi="Consolas" w:cs="Times New Roman"/>
+          <w:color w:val="CE9178"/>
+          <w:kern w:val="0"/>
+          <w:sz w:val="14"/>
+          <w:szCs w:val="14"/>
+          <w:lang w:eastAsia="vi-VN"/>
+          <w14:ligatures w14:val="none"/>
+        </w:rPr>
+        <w:t>"ADMIN"</w:t>
+      </w:r>
+      <w:r>
+        <w:rPr>
+          <w:rFonts w:ascii="Consolas" w:eastAsia="Times New Roman" w:hAnsi="Consolas" w:cs="Times New Roman"/>
+          <w:color w:val="808080"/>
+          <w:kern w:val="0"/>
+          <w:sz w:val="14"/>
+          <w:szCs w:val="14"/>
+          <w:lang w:eastAsia="vi-VN"/>
+          <w14:ligatures w14:val="none"/>
+        </w:rPr>
+        <w:t>&gt;</w:t>
+      </w:r>
+      <w:r>
+        <w:rPr>
+          <w:rFonts w:ascii="Consolas" w:eastAsia="Times New Roman" w:hAnsi="Consolas" w:cs="Times New Roman"/>
+          <w:color w:val="CCCCCC"/>
+          <w:kern w:val="0"/>
+          <w:sz w:val="14"/>
+          <w:szCs w:val="14"/>
+          <w:lang w:eastAsia="vi-VN"/>
+          <w14:ligatures w14:val="none"/>
+        </w:rPr>
+        <w:t>ADMIN</w:t>
+      </w:r>
+      <w:r>
+        <w:rPr>
+          <w:rFonts w:ascii="Consolas" w:eastAsia="Times New Roman" w:hAnsi="Consolas" w:cs="Times New Roman"/>
+          <w:color w:val="808080"/>
+          <w:kern w:val="0"/>
+          <w:sz w:val="14"/>
+          <w:szCs w:val="14"/>
+          <w:lang w:eastAsia="vi-VN"/>
+          <w14:ligatures w14:val="none"/>
+        </w:rPr>
+        <w:t>&lt;/</w:t>
+      </w:r>
+      <w:proofErr w:type="spellStart"/>
+      <w:r>
+        <w:rPr>
+          <w:rFonts w:ascii="Consolas" w:eastAsia="Times New Roman" w:hAnsi="Consolas" w:cs="Times New Roman"/>
+          <w:color w:val="569CD6"/>
+          <w:kern w:val="0"/>
+          <w:sz w:val="14"/>
+          <w:szCs w:val="14"/>
+          <w:lang w:eastAsia="vi-VN"/>
+          <w14:ligatures w14:val="none"/>
+        </w:rPr>
+        <w:t>form:option</w:t>
+      </w:r>
+      <w:proofErr w:type="spellEnd"/>
+      <w:r>
+        <w:rPr>
+          <w:rFonts w:ascii="Consolas" w:eastAsia="Times New Roman" w:hAnsi="Consolas" w:cs="Times New Roman"/>
+          <w:color w:val="808080"/>
+          <w:kern w:val="0"/>
+          <w:sz w:val="14"/>
+          <w:szCs w:val="14"/>
+          <w:lang w:eastAsia="vi-VN"/>
+          <w14:ligatures w14:val="none"/>
+        </w:rPr>
+        <w:t>&gt;</w:t>
+      </w:r>
+    </w:p>
+    <w:p>
+      <w:pPr>
+        <w:pStyle w:val="ListParagraph"/>
+        <w:numPr>
+          <w:ilvl w:val="0"/>
+          <w:numId w:val="1"/>
+        </w:numPr>
+        <w:shd w:val="clear" w:color="auto" w:fill="1F1F1F"/>
+        <w:spacing w:after="0" w:line="300" w:lineRule="atLeast"/>
+        <w:rPr>
+          <w:rFonts w:ascii="Consolas" w:eastAsia="Times New Roman" w:hAnsi="Consolas" w:cs="Times New Roman"/>
+          <w:color w:val="CCCCCC"/>
+          <w:kern w:val="0"/>
+          <w:sz w:val="14"/>
+          <w:szCs w:val="14"/>
+          <w:lang w:eastAsia="vi-VN"/>
+          <w14:ligatures w14:val="none"/>
+        </w:rPr>
+      </w:pPr>
+      <w:r>
+        <w:rPr>
+          <w:rFonts w:ascii="Consolas" w:eastAsia="Times New Roman" w:hAnsi="Consolas" w:cs="Times New Roman"/>
+          <w:color w:val="CCCCCC"/>
+          <w:kern w:val="0"/>
+          <w:sz w:val="14"/>
+          <w:szCs w:val="14"/>
+          <w:lang w:eastAsia="vi-VN"/>
+          <w14:ligatures w14:val="none"/>
+        </w:rPr>
+        <w:t xml:space="preserve">                        </w:t>
+      </w:r>
+      <w:r>
+        <w:rPr>
+          <w:rFonts w:ascii="Consolas" w:eastAsia="Times New Roman" w:hAnsi="Consolas" w:cs="Times New Roman"/>
+          <w:color w:val="808080"/>
+          <w:kern w:val="0"/>
+          <w:sz w:val="14"/>
+          <w:szCs w:val="14"/>
+          <w:lang w:eastAsia="vi-VN"/>
+          <w14:ligatures w14:val="none"/>
+        </w:rPr>
+        <w:t>&lt;</w:t>
+      </w:r>
+      <w:proofErr w:type="spellStart"/>
+      <w:r>
+        <w:rPr>
+          <w:rFonts w:ascii="Consolas" w:eastAsia="Times New Roman" w:hAnsi="Consolas" w:cs="Times New Roman"/>
+          <w:color w:val="569CD6"/>
+          <w:kern w:val="0"/>
+          <w:sz w:val="14"/>
+          <w:szCs w:val="14"/>
+          <w:lang w:eastAsia="vi-VN"/>
+          <w14:ligatures w14:val="none"/>
+        </w:rPr>
+        <w:t>form:option</w:t>
+      </w:r>
+      <w:proofErr w:type="spellEnd"/>
+      <w:r>
+        <w:rPr>
+          <w:rFonts w:ascii="Consolas" w:eastAsia="Times New Roman" w:hAnsi="Consolas" w:cs="Times New Roman"/>
+          <w:color w:val="CCCCCC"/>
+          <w:kern w:val="0"/>
+          <w:sz w:val="14"/>
+          <w:szCs w:val="14"/>
+          <w:lang w:eastAsia="vi-VN"/>
+          <w14:ligatures w14:val="none"/>
+        </w:rPr>
+        <w:t xml:space="preserve"> </w:t>
+      </w:r>
+      <w:proofErr w:type="spellStart"/>
+      <w:r>
+        <w:rPr>
+          <w:rFonts w:ascii="Consolas" w:eastAsia="Times New Roman" w:hAnsi="Consolas" w:cs="Times New Roman"/>
+          <w:color w:val="9CDCFE"/>
+          <w:kern w:val="0"/>
+          <w:sz w:val="14"/>
+          <w:szCs w:val="14"/>
+          <w:lang w:eastAsia="vi-VN"/>
+          <w14:ligatures w14:val="none"/>
+        </w:rPr>
+        <w:t>value</w:t>
+      </w:r>
+      <w:proofErr w:type="spellEnd"/>
+      <w:r>
+        <w:rPr>
+          <w:rFonts w:ascii="Consolas" w:eastAsia="Times New Roman" w:hAnsi="Consolas" w:cs="Times New Roman"/>
+          <w:color w:val="CCCCCC"/>
+          <w:kern w:val="0"/>
+          <w:sz w:val="14"/>
+          <w:szCs w:val="14"/>
+          <w:lang w:eastAsia="vi-VN"/>
+          <w14:ligatures w14:val="none"/>
+        </w:rPr>
+        <w:t>=</w:t>
+      </w:r>
+      <w:r>
+        <w:rPr>
+          <w:rFonts w:ascii="Consolas" w:eastAsia="Times New Roman" w:hAnsi="Consolas" w:cs="Times New Roman"/>
+          <w:color w:val="CE9178"/>
+          <w:kern w:val="0"/>
+          <w:sz w:val="14"/>
+          <w:szCs w:val="14"/>
+          <w:lang w:eastAsia="vi-VN"/>
+          <w14:ligatures w14:val="none"/>
+        </w:rPr>
+        <w:t>"USER"</w:t>
+      </w:r>
+      <w:r>
+        <w:rPr>
+          <w:rFonts w:ascii="Consolas" w:eastAsia="Times New Roman" w:hAnsi="Consolas" w:cs="Times New Roman"/>
+          <w:color w:val="808080"/>
+          <w:kern w:val="0"/>
+          <w:sz w:val="14"/>
+          <w:szCs w:val="14"/>
+          <w:lang w:eastAsia="vi-VN"/>
+          <w14:ligatures w14:val="none"/>
+        </w:rPr>
+        <w:t>&gt;</w:t>
+      </w:r>
+      <w:r>
+        <w:rPr>
+          <w:rFonts w:ascii="Consolas" w:eastAsia="Times New Roman" w:hAnsi="Consolas" w:cs="Times New Roman"/>
+          <w:color w:val="CCCCCC"/>
+          <w:kern w:val="0"/>
+          <w:sz w:val="14"/>
+          <w:szCs w:val="14"/>
+          <w:lang w:eastAsia="vi-VN"/>
+          <w14:ligatures w14:val="none"/>
+        </w:rPr>
+        <w:t>USER</w:t>
+      </w:r>
+      <w:r>
+        <w:rPr>
+          <w:rFonts w:ascii="Consolas" w:eastAsia="Times New Roman" w:hAnsi="Consolas" w:cs="Times New Roman"/>
+          <w:color w:val="808080"/>
+          <w:kern w:val="0"/>
+          <w:sz w:val="14"/>
+          <w:szCs w:val="14"/>
+          <w:lang w:eastAsia="vi-VN"/>
+          <w14:ligatures w14:val="none"/>
+        </w:rPr>
+        <w:t>&lt;/</w:t>
+      </w:r>
+      <w:proofErr w:type="spellStart"/>
+      <w:r>
+        <w:rPr>
+          <w:rFonts w:ascii="Consolas" w:eastAsia="Times New Roman" w:hAnsi="Consolas" w:cs="Times New Roman"/>
+          <w:color w:val="569CD6"/>
+          <w:kern w:val="0"/>
+          <w:sz w:val="14"/>
+          <w:szCs w:val="14"/>
+          <w:lang w:eastAsia="vi-VN"/>
+          <w14:ligatures w14:val="none"/>
+        </w:rPr>
+        <w:t>form:option</w:t>
+      </w:r>
+      <w:proofErr w:type="spellEnd"/>
+      <w:r>
+        <w:rPr>
+          <w:rFonts w:ascii="Consolas" w:eastAsia="Times New Roman" w:hAnsi="Consolas" w:cs="Times New Roman"/>
+          <w:color w:val="808080"/>
+          <w:kern w:val="0"/>
+          <w:sz w:val="14"/>
+          <w:szCs w:val="14"/>
+          <w:lang w:eastAsia="vi-VN"/>
+          <w14:ligatures w14:val="none"/>
+        </w:rPr>
+        <w:t>&gt;</w:t>
+      </w:r>
+    </w:p>
+    <w:p>
+      <w:pPr>
+        <w:pStyle w:val="ListParagraph"/>
+        <w:numPr>
+          <w:ilvl w:val="0"/>
+          <w:numId w:val="1"/>
+        </w:numPr>
+        <w:shd w:val="clear" w:color="auto" w:fill="1F1F1F"/>
+        <w:spacing w:after="0" w:line="300" w:lineRule="atLeast"/>
+        <w:rPr>
+          <w:rFonts w:ascii="Consolas" w:eastAsia="Times New Roman" w:hAnsi="Consolas" w:cs="Times New Roman"/>
+          <w:color w:val="CCCCCC"/>
+          <w:kern w:val="0"/>
+          <w:sz w:val="14"/>
+          <w:szCs w:val="14"/>
+          <w:lang w:eastAsia="vi-VN"/>
+          <w14:ligatures w14:val="none"/>
+        </w:rPr>
+      </w:pPr>
+      <w:r>
+        <w:rPr>
+          <w:rFonts w:ascii="Consolas" w:eastAsia="Times New Roman" w:hAnsi="Consolas" w:cs="Times New Roman"/>
+          <w:color w:val="CCCCCC"/>
+          <w:kern w:val="0"/>
+          <w:sz w:val="14"/>
+          <w:szCs w:val="14"/>
+          <w:lang w:eastAsia="vi-VN"/>
+          <w14:ligatures w14:val="none"/>
+        </w:rPr>
+        <w:t xml:space="preserve">                      </w:t>
+      </w:r>
+      <w:r>
+        <w:rPr>
+          <w:rFonts w:ascii="Consolas" w:eastAsia="Times New Roman" w:hAnsi="Consolas" w:cs="Times New Roman"/>
+          <w:color w:val="808080"/>
+          <w:kern w:val="0"/>
+          <w:sz w:val="14"/>
+          <w:szCs w:val="14"/>
+          <w:lang w:eastAsia="vi-VN"/>
+          <w14:ligatures w14:val="none"/>
+        </w:rPr>
+        <w:t>&lt;/</w:t>
+      </w:r>
+      <w:proofErr w:type="spellStart"/>
+      <w:r>
+        <w:rPr>
+          <w:rFonts w:ascii="Consolas" w:eastAsia="Times New Roman" w:hAnsi="Consolas" w:cs="Times New Roman"/>
+          <w:color w:val="569CD6"/>
+          <w:kern w:val="0"/>
+          <w:sz w:val="14"/>
+          <w:szCs w:val="14"/>
+          <w:lang w:eastAsia="vi-VN"/>
+          <w14:ligatures w14:val="none"/>
+        </w:rPr>
+        <w:t>form:select</w:t>
+      </w:r>
+      <w:proofErr w:type="spellEnd"/>
+      <w:r>
+        <w:rPr>
+          <w:rFonts w:ascii="Consolas" w:eastAsia="Times New Roman" w:hAnsi="Consolas" w:cs="Times New Roman"/>
+          <w:color w:val="808080"/>
+          <w:kern w:val="0"/>
+          <w:sz w:val="14"/>
+          <w:szCs w:val="14"/>
+          <w:lang w:eastAsia="vi-VN"/>
+          <w14:ligatures w14:val="none"/>
+        </w:rPr>
+        <w:t>&gt;</w:t>
+      </w:r>
+    </w:p>
+    <w:p>
+      <w:pPr>
+        <w:spacing w:after="0" w:line="240" w:lineRule="auto"/>
+        <w:rPr>
+          <w:rFonts w:ascii="Times New Roman" w:eastAsia="Times New Roman" w:hAnsi="Times New Roman" w:cs="Times New Roman"/>
+          <w:kern w:val="0"/>
+          <w:sz w:val="24"/>
+          <w:szCs w:val="24"/>
+          <w:lang w:val="en-US" w:eastAsia="vi-VN"/>
+          <w14:ligatures w14:val="none"/>
+        </w:rPr>
+      </w:pPr>
+      <w:proofErr w:type="spellStart"/>
+      <w:r>
+        <w:rPr>
+          <w:rFonts w:ascii="Times New Roman" w:eastAsia="Times New Roman" w:hAnsi="Times New Roman" w:cs="Times New Roman"/>
+          <w:kern w:val="0"/>
+          <w:sz w:val="24"/>
+          <w:szCs w:val="24"/>
+          <w:lang w:val="en-US" w:eastAsia="vi-VN"/>
+          <w14:ligatures w14:val="none"/>
+        </w:rPr>
+        <w:t>Vì</w:t>
+      </w:r>
+      <w:proofErr w:type="spellEnd"/>
+      <w:r>
+        <w:rPr>
+          <w:rFonts w:ascii="Times New Roman" w:eastAsia="Times New Roman" w:hAnsi="Times New Roman" w:cs="Times New Roman"/>
+          <w:kern w:val="0"/>
+          <w:sz w:val="24"/>
+          <w:szCs w:val="24"/>
+          <w:lang w:val="en-US" w:eastAsia="vi-VN"/>
+          <w14:ligatures w14:val="none"/>
+        </w:rPr>
+        <w:t xml:space="preserve"> </w:t>
+      </w:r>
+      <w:proofErr w:type="spellStart"/>
+      <w:r>
+        <w:rPr>
+          <w:rFonts w:ascii="Times New Roman" w:eastAsia="Times New Roman" w:hAnsi="Times New Roman" w:cs="Times New Roman"/>
+          <w:kern w:val="0"/>
+          <w:sz w:val="24"/>
+          <w:szCs w:val="24"/>
+          <w:lang w:val="en-US" w:eastAsia="vi-VN"/>
+          <w14:ligatures w14:val="none"/>
+        </w:rPr>
+        <w:t>nó</w:t>
+      </w:r>
+      <w:proofErr w:type="spellEnd"/>
+      <w:r>
+        <w:rPr>
+          <w:rFonts w:ascii="Times New Roman" w:eastAsia="Times New Roman" w:hAnsi="Times New Roman" w:cs="Times New Roman"/>
+          <w:kern w:val="0"/>
+          <w:sz w:val="24"/>
+          <w:szCs w:val="24"/>
+          <w:lang w:val="en-US" w:eastAsia="vi-VN"/>
+          <w14:ligatures w14:val="none"/>
+        </w:rPr>
+        <w:t xml:space="preserve"> </w:t>
+      </w:r>
+      <w:proofErr w:type="spellStart"/>
+      <w:r>
+        <w:rPr>
+          <w:rFonts w:ascii="Times New Roman" w:eastAsia="Times New Roman" w:hAnsi="Times New Roman" w:cs="Times New Roman"/>
+          <w:kern w:val="0"/>
+          <w:sz w:val="24"/>
+          <w:szCs w:val="24"/>
+          <w:lang w:val="en-US" w:eastAsia="vi-VN"/>
+          <w14:ligatures w14:val="none"/>
+        </w:rPr>
+        <w:t>là</w:t>
+      </w:r>
+      <w:proofErr w:type="spellEnd"/>
+      <w:r>
+        <w:rPr>
+          <w:rFonts w:ascii="Times New Roman" w:eastAsia="Times New Roman" w:hAnsi="Times New Roman" w:cs="Times New Roman"/>
+          <w:kern w:val="0"/>
+          <w:sz w:val="24"/>
+          <w:szCs w:val="24"/>
+          <w:lang w:val="en-US" w:eastAsia="vi-VN"/>
+          <w14:ligatures w14:val="none"/>
+        </w:rPr>
+        <w:t xml:space="preserve"> </w:t>
+      </w:r>
+      <w:proofErr w:type="spellStart"/>
+      <w:r>
+        <w:rPr>
+          <w:rFonts w:ascii="Times New Roman" w:eastAsia="Times New Roman" w:hAnsi="Times New Roman" w:cs="Times New Roman"/>
+          <w:kern w:val="0"/>
+          <w:sz w:val="24"/>
+          <w:szCs w:val="24"/>
+          <w:lang w:val="en-US" w:eastAsia="vi-VN"/>
+          <w14:ligatures w14:val="none"/>
+        </w:rPr>
+        <w:t>dữ</w:t>
+      </w:r>
+      <w:proofErr w:type="spellEnd"/>
+      <w:r>
+        <w:rPr>
+          <w:rFonts w:ascii="Times New Roman" w:eastAsia="Times New Roman" w:hAnsi="Times New Roman" w:cs="Times New Roman"/>
+          <w:kern w:val="0"/>
+          <w:sz w:val="24"/>
+          <w:szCs w:val="24"/>
+          <w:lang w:val="en-US" w:eastAsia="vi-VN"/>
+          <w14:ligatures w14:val="none"/>
+        </w:rPr>
+        <w:t xml:space="preserve"> </w:t>
+      </w:r>
+      <w:proofErr w:type="spellStart"/>
+      <w:r>
+        <w:rPr>
+          <w:rFonts w:ascii="Times New Roman" w:eastAsia="Times New Roman" w:hAnsi="Times New Roman" w:cs="Times New Roman"/>
+          <w:kern w:val="0"/>
+          <w:sz w:val="24"/>
+          <w:szCs w:val="24"/>
+          <w:lang w:val="en-US" w:eastAsia="vi-VN"/>
+          <w14:ligatures w14:val="none"/>
+        </w:rPr>
+        <w:t>liệu</w:t>
+      </w:r>
+      <w:proofErr w:type="spellEnd"/>
+      <w:r>
+        <w:rPr>
+          <w:rFonts w:ascii="Times New Roman" w:eastAsia="Times New Roman" w:hAnsi="Times New Roman" w:cs="Times New Roman"/>
+          <w:kern w:val="0"/>
+          <w:sz w:val="24"/>
+          <w:szCs w:val="24"/>
+          <w:lang w:val="en-US" w:eastAsia="vi-VN"/>
+          <w14:ligatures w14:val="none"/>
+        </w:rPr>
+        <w:t xml:space="preserve"> Object </w:t>
+      </w:r>
+      <w:proofErr w:type="spellStart"/>
+      <w:r>
+        <w:rPr>
+          <w:rFonts w:ascii="Times New Roman" w:eastAsia="Times New Roman" w:hAnsi="Times New Roman" w:cs="Times New Roman"/>
+          <w:kern w:val="0"/>
+          <w:sz w:val="24"/>
+          <w:szCs w:val="24"/>
+          <w:lang w:val="en-US" w:eastAsia="vi-VN"/>
+          <w14:ligatures w14:val="none"/>
+        </w:rPr>
+        <w:t>nên</w:t>
+      </w:r>
+      <w:proofErr w:type="spellEnd"/>
+      <w:r>
+        <w:rPr>
+          <w:rFonts w:ascii="Times New Roman" w:eastAsia="Times New Roman" w:hAnsi="Times New Roman" w:cs="Times New Roman"/>
+          <w:kern w:val="0"/>
+          <w:sz w:val="24"/>
+          <w:szCs w:val="24"/>
+          <w:lang w:val="en-US" w:eastAsia="vi-VN"/>
+          <w14:ligatures w14:val="none"/>
+        </w:rPr>
+        <w:t xml:space="preserve"> </w:t>
+      </w:r>
+      <w:proofErr w:type="spellStart"/>
+      <w:r>
+        <w:rPr>
+          <w:rFonts w:ascii="Times New Roman" w:eastAsia="Times New Roman" w:hAnsi="Times New Roman" w:cs="Times New Roman"/>
+          <w:kern w:val="0"/>
+          <w:sz w:val="24"/>
+          <w:szCs w:val="24"/>
+          <w:lang w:val="en-US" w:eastAsia="vi-VN"/>
+          <w14:ligatures w14:val="none"/>
+        </w:rPr>
+        <w:t>mình</w:t>
+      </w:r>
+      <w:proofErr w:type="spellEnd"/>
+      <w:r>
+        <w:rPr>
+          <w:rFonts w:ascii="Times New Roman" w:eastAsia="Times New Roman" w:hAnsi="Times New Roman" w:cs="Times New Roman"/>
+          <w:kern w:val="0"/>
+          <w:sz w:val="24"/>
+          <w:szCs w:val="24"/>
+          <w:lang w:val="en-US" w:eastAsia="vi-VN"/>
+          <w14:ligatures w14:val="none"/>
+        </w:rPr>
+        <w:t xml:space="preserve"> </w:t>
+      </w:r>
+      <w:proofErr w:type="spellStart"/>
+      <w:proofErr w:type="gramStart"/>
+      <w:r>
+        <w:rPr>
+          <w:rFonts w:ascii="Times New Roman" w:eastAsia="Times New Roman" w:hAnsi="Times New Roman" w:cs="Times New Roman"/>
+          <w:kern w:val="0"/>
+          <w:sz w:val="24"/>
+          <w:szCs w:val="24"/>
+          <w:lang w:val="en-US" w:eastAsia="vi-VN"/>
+          <w14:ligatures w14:val="none"/>
+        </w:rPr>
+        <w:t>phải</w:t>
+      </w:r>
+      <w:proofErr w:type="spellEnd"/>
+      <w:r>
+        <w:rPr>
+          <w:rFonts w:ascii="Times New Roman" w:eastAsia="Times New Roman" w:hAnsi="Times New Roman" w:cs="Times New Roman"/>
+          <w:kern w:val="0"/>
+          <w:sz w:val="24"/>
+          <w:szCs w:val="24"/>
+          <w:lang w:val="en-US" w:eastAsia="vi-VN"/>
+          <w14:ligatures w14:val="none"/>
+        </w:rPr>
+        <w:t xml:space="preserve"> .</w:t>
+      </w:r>
+      <w:proofErr w:type="gramEnd"/>
+      <w:r>
+        <w:rPr>
+          <w:rFonts w:ascii="Times New Roman" w:eastAsia="Times New Roman" w:hAnsi="Times New Roman" w:cs="Times New Roman"/>
+          <w:kern w:val="0"/>
+          <w:sz w:val="24"/>
+          <w:szCs w:val="24"/>
+          <w:lang w:val="en-US" w:eastAsia="vi-VN"/>
+          <w14:ligatures w14:val="none"/>
+        </w:rPr>
+        <w:t xml:space="preserve"> </w:t>
+      </w:r>
+      <w:proofErr w:type="spellStart"/>
+      <w:r>
+        <w:rPr>
+          <w:rFonts w:ascii="Times New Roman" w:eastAsia="Times New Roman" w:hAnsi="Times New Roman" w:cs="Times New Roman"/>
+          <w:kern w:val="0"/>
+          <w:sz w:val="24"/>
+          <w:szCs w:val="24"/>
+          <w:lang w:val="en-US" w:eastAsia="vi-VN"/>
+          <w14:ligatures w14:val="none"/>
+        </w:rPr>
+        <w:t>để</w:t>
+      </w:r>
+      <w:proofErr w:type="spellEnd"/>
+      <w:r>
+        <w:rPr>
+          <w:rFonts w:ascii="Times New Roman" w:eastAsia="Times New Roman" w:hAnsi="Times New Roman" w:cs="Times New Roman"/>
+          <w:kern w:val="0"/>
+          <w:sz w:val="24"/>
+          <w:szCs w:val="24"/>
+          <w:lang w:val="en-US" w:eastAsia="vi-VN"/>
+          <w14:ligatures w14:val="none"/>
+        </w:rPr>
+        <w:t xml:space="preserve"> </w:t>
+      </w:r>
+      <w:proofErr w:type="spellStart"/>
+      <w:r>
+        <w:rPr>
+          <w:rFonts w:ascii="Times New Roman" w:eastAsia="Times New Roman" w:hAnsi="Times New Roman" w:cs="Times New Roman"/>
+          <w:kern w:val="0"/>
+          <w:sz w:val="24"/>
+          <w:szCs w:val="24"/>
+          <w:lang w:val="en-US" w:eastAsia="vi-VN"/>
+          <w14:ligatures w14:val="none"/>
+        </w:rPr>
+        <w:t>lấy</w:t>
+      </w:r>
+      <w:proofErr w:type="spellEnd"/>
+    </w:p>
+    <w:p>
+      <w:pPr>
+        <w:spacing w:after="0" w:line="240" w:lineRule="auto"/>
+        <w:rPr>
+          <w:rFonts w:ascii="Times New Roman" w:eastAsia="Times New Roman" w:hAnsi="Times New Roman" w:cs="Times New Roman"/>
+          <w:kern w:val="0"/>
+          <w:sz w:val="24"/>
+          <w:szCs w:val="24"/>
+          <w:lang w:val="en-US" w:eastAsia="vi-VN"/>
+          <w14:ligatures w14:val="none"/>
+        </w:rPr>
+      </w:pPr>
+    </w:p>
+    <w:p>
+      <w:pPr>
+        <w:pStyle w:val="ListParagraph"/>
+        <w:numPr>
+          <w:ilvl w:val="0"/>
+          <w:numId w:val="2"/>
+        </w:numPr>
+        <w:spacing w:after="0" w:line="240" w:lineRule="auto"/>
+        <w:rPr>
+          <w:rFonts w:ascii="Times New Roman" w:eastAsia="Times New Roman" w:hAnsi="Times New Roman" w:cs="Times New Roman"/>
+          <w:kern w:val="0"/>
+          <w:sz w:val="24"/>
+          <w:szCs w:val="24"/>
+          <w:lang w:val="en-US" w:eastAsia="vi-VN"/>
+          <w14:ligatures w14:val="none"/>
+        </w:rPr>
+      </w:pPr>
+      <w:proofErr w:type="spellStart"/>
+      <w:r>
+        <w:rPr>
+          <w:rFonts w:ascii="Times New Roman" w:eastAsia="Times New Roman" w:hAnsi="Times New Roman" w:cs="Times New Roman"/>
+          <w:kern w:val="0"/>
+          <w:sz w:val="24"/>
+          <w:szCs w:val="24"/>
+          <w:lang w:val="en-US" w:eastAsia="vi-VN"/>
+          <w14:ligatures w14:val="none"/>
+        </w:rPr>
+        <w:t>Để</w:t>
+      </w:r>
+      <w:proofErr w:type="spellEnd"/>
+      <w:r>
+        <w:rPr>
+          <w:rFonts w:ascii="Times New Roman" w:eastAsia="Times New Roman" w:hAnsi="Times New Roman" w:cs="Times New Roman"/>
+          <w:kern w:val="0"/>
+          <w:sz w:val="24"/>
+          <w:szCs w:val="24"/>
+          <w:lang w:val="en-US" w:eastAsia="vi-VN"/>
+          <w14:ligatures w14:val="none"/>
+        </w:rPr>
+        <w:t xml:space="preserve"> upload, </w:t>
+      </w:r>
+      <w:proofErr w:type="spellStart"/>
+      <w:r>
+        <w:rPr>
+          <w:rFonts w:ascii="Times New Roman" w:eastAsia="Times New Roman" w:hAnsi="Times New Roman" w:cs="Times New Roman"/>
+          <w:kern w:val="0"/>
+          <w:sz w:val="24"/>
+          <w:szCs w:val="24"/>
+          <w:lang w:val="en-US" w:eastAsia="vi-VN"/>
+          <w14:ligatures w14:val="none"/>
+        </w:rPr>
+        <w:t>gửi</w:t>
+      </w:r>
+      <w:proofErr w:type="spellEnd"/>
+      <w:r>
+        <w:rPr>
+          <w:rFonts w:ascii="Times New Roman" w:eastAsia="Times New Roman" w:hAnsi="Times New Roman" w:cs="Times New Roman"/>
+          <w:kern w:val="0"/>
+          <w:sz w:val="24"/>
+          <w:szCs w:val="24"/>
+          <w:lang w:val="en-US" w:eastAsia="vi-VN"/>
+          <w14:ligatures w14:val="none"/>
+        </w:rPr>
+        <w:t xml:space="preserve"> file </w:t>
+      </w:r>
+      <w:proofErr w:type="spellStart"/>
+      <w:r>
+        <w:rPr>
+          <w:rFonts w:ascii="Times New Roman" w:eastAsia="Times New Roman" w:hAnsi="Times New Roman" w:cs="Times New Roman"/>
+          <w:kern w:val="0"/>
+          <w:sz w:val="24"/>
+          <w:szCs w:val="24"/>
+          <w:lang w:val="en-US" w:eastAsia="vi-VN"/>
+          <w14:ligatures w14:val="none"/>
+        </w:rPr>
+        <w:t>thì</w:t>
+      </w:r>
+      <w:proofErr w:type="spellEnd"/>
+      <w:r>
+        <w:rPr>
+          <w:rFonts w:ascii="Times New Roman" w:eastAsia="Times New Roman" w:hAnsi="Times New Roman" w:cs="Times New Roman"/>
+          <w:kern w:val="0"/>
+          <w:sz w:val="24"/>
+          <w:szCs w:val="24"/>
+          <w:lang w:val="en-US" w:eastAsia="vi-VN"/>
+          <w14:ligatures w14:val="none"/>
+        </w:rPr>
+        <w:t xml:space="preserve"> </w:t>
+      </w:r>
+      <w:proofErr w:type="spellStart"/>
+      <w:r>
+        <w:rPr>
+          <w:rFonts w:ascii="Times New Roman" w:eastAsia="Times New Roman" w:hAnsi="Times New Roman" w:cs="Times New Roman"/>
+          <w:kern w:val="0"/>
+          <w:sz w:val="24"/>
+          <w:szCs w:val="24"/>
+          <w:lang w:val="en-US" w:eastAsia="vi-VN"/>
+          <w14:ligatures w14:val="none"/>
+        </w:rPr>
+        <w:t>mình</w:t>
+      </w:r>
+      <w:proofErr w:type="spellEnd"/>
+      <w:r>
+        <w:rPr>
+          <w:rFonts w:ascii="Times New Roman" w:eastAsia="Times New Roman" w:hAnsi="Times New Roman" w:cs="Times New Roman"/>
+          <w:kern w:val="0"/>
+          <w:sz w:val="24"/>
+          <w:szCs w:val="24"/>
+          <w:lang w:val="en-US" w:eastAsia="vi-VN"/>
+          <w14:ligatures w14:val="none"/>
+        </w:rPr>
+        <w:t xml:space="preserve"> </w:t>
+      </w:r>
+      <w:proofErr w:type="spellStart"/>
+      <w:r>
+        <w:rPr>
+          <w:rFonts w:ascii="Times New Roman" w:eastAsia="Times New Roman" w:hAnsi="Times New Roman" w:cs="Times New Roman"/>
+          <w:kern w:val="0"/>
+          <w:sz w:val="24"/>
+          <w:szCs w:val="24"/>
+          <w:lang w:val="en-US" w:eastAsia="vi-VN"/>
+          <w14:ligatures w14:val="none"/>
+        </w:rPr>
+        <w:t>truyền</w:t>
+      </w:r>
+      <w:proofErr w:type="spellEnd"/>
+      <w:r>
+        <w:rPr>
+          <w:rFonts w:ascii="Times New Roman" w:eastAsia="Times New Roman" w:hAnsi="Times New Roman" w:cs="Times New Roman"/>
+          <w:kern w:val="0"/>
+          <w:sz w:val="24"/>
+          <w:szCs w:val="24"/>
+          <w:lang w:val="en-US" w:eastAsia="vi-VN"/>
+          <w14:ligatures w14:val="none"/>
+        </w:rPr>
+        <w:t xml:space="preserve"> </w:t>
+      </w:r>
+      <w:proofErr w:type="spellStart"/>
+      <w:r>
+        <w:rPr>
+          <w:rFonts w:ascii="Times New Roman" w:eastAsia="Times New Roman" w:hAnsi="Times New Roman" w:cs="Times New Roman"/>
+          <w:kern w:val="0"/>
+          <w:sz w:val="24"/>
+          <w:szCs w:val="24"/>
+          <w:lang w:val="en-US" w:eastAsia="vi-VN"/>
+          <w14:ligatures w14:val="none"/>
+        </w:rPr>
+        <w:t>nó</w:t>
+      </w:r>
+      <w:proofErr w:type="spellEnd"/>
+      <w:r>
+        <w:rPr>
+          <w:rFonts w:ascii="Times New Roman" w:eastAsia="Times New Roman" w:hAnsi="Times New Roman" w:cs="Times New Roman"/>
+          <w:kern w:val="0"/>
+          <w:sz w:val="24"/>
+          <w:szCs w:val="24"/>
+          <w:lang w:val="en-US" w:eastAsia="vi-VN"/>
+          <w14:ligatures w14:val="none"/>
+        </w:rPr>
+        <w:t xml:space="preserve"> </w:t>
+      </w:r>
+      <w:proofErr w:type="spellStart"/>
+      <w:r>
+        <w:rPr>
+          <w:rFonts w:ascii="Times New Roman" w:eastAsia="Times New Roman" w:hAnsi="Times New Roman" w:cs="Times New Roman"/>
+          <w:kern w:val="0"/>
+          <w:sz w:val="24"/>
+          <w:szCs w:val="24"/>
+          <w:lang w:val="en-US" w:eastAsia="vi-VN"/>
+          <w14:ligatures w14:val="none"/>
+        </w:rPr>
+        <w:t>dưới</w:t>
+      </w:r>
+      <w:proofErr w:type="spellEnd"/>
+      <w:r>
+        <w:rPr>
+          <w:rFonts w:ascii="Times New Roman" w:eastAsia="Times New Roman" w:hAnsi="Times New Roman" w:cs="Times New Roman"/>
+          <w:kern w:val="0"/>
+          <w:sz w:val="24"/>
+          <w:szCs w:val="24"/>
+          <w:lang w:val="en-US" w:eastAsia="vi-VN"/>
+          <w14:ligatures w14:val="none"/>
+        </w:rPr>
+        <w:t xml:space="preserve"> </w:t>
+      </w:r>
+      <w:proofErr w:type="spellStart"/>
+      <w:r>
+        <w:rPr>
+          <w:rFonts w:ascii="Times New Roman" w:eastAsia="Times New Roman" w:hAnsi="Times New Roman" w:cs="Times New Roman"/>
+          <w:kern w:val="0"/>
+          <w:sz w:val="24"/>
+          <w:szCs w:val="24"/>
+          <w:lang w:val="en-US" w:eastAsia="vi-VN"/>
+          <w14:ligatures w14:val="none"/>
+        </w:rPr>
+        <w:t>dạng</w:t>
+      </w:r>
+      <w:proofErr w:type="spellEnd"/>
+      <w:r>
+        <w:rPr>
+          <w:rFonts w:ascii="Times New Roman" w:eastAsia="Times New Roman" w:hAnsi="Times New Roman" w:cs="Times New Roman"/>
+          <w:kern w:val="0"/>
+          <w:sz w:val="24"/>
+          <w:szCs w:val="24"/>
+          <w:lang w:val="en-US" w:eastAsia="vi-VN"/>
+          <w14:ligatures w14:val="none"/>
+        </w:rPr>
+        <w:t xml:space="preserve"> Form-Data</w:t>
+      </w:r>
+    </w:p>
+    <w:p>
+      <w:pPr>
+        <w:spacing w:after="0" w:line="240" w:lineRule="auto"/>
+        <w:ind w:left="360"/>
+        <w:rPr>
+          <w:rFonts w:ascii="Times New Roman" w:eastAsia="Times New Roman" w:hAnsi="Times New Roman" w:cs="Times New Roman"/>
+          <w:kern w:val="0"/>
+          <w:sz w:val="24"/>
+          <w:szCs w:val="24"/>
+          <w:lang w:val="en-US" w:eastAsia="vi-VN"/>
+          <w14:ligatures w14:val="none"/>
+        </w:rPr>
+      </w:pPr>
+      <w:r>
+        <w:rPr>
+          <w:rFonts w:ascii="Times New Roman" w:eastAsia="Times New Roman" w:hAnsi="Times New Roman" w:cs="Times New Roman"/>
+          <w:kern w:val="0"/>
+          <w:sz w:val="24"/>
+          <w:szCs w:val="24"/>
+          <w:lang w:val="en-US" w:eastAsia="vi-VN"/>
+          <w14:ligatures w14:val="none"/>
+        </w:rPr>
+        <w:drawing>
+          <wp:inline distT="0" distB="0" distL="0" distR="0" wp14:anchorId="2B588DD1" wp14:editId="65159359">
+            <wp:extent cx="2971800" cy="2288608"/>
+            <wp:effectExtent l="0" t="0" r="0" b="0"/>
+            <wp:docPr id="775647193" name="Picture 1" descr="A screenshot of a computer program&#10;&#10;Description automatically generated"/>
+            <wp:cNvGraphicFramePr>
+              <a:graphicFrameLocks xmlns:a="http://schemas.openxmlformats.org/drawingml/2006/main" noChangeAspect="1"/>
+            </wp:cNvGraphicFramePr>
+            <a:graphic xmlns:a="http://schemas.openxmlformats.org/drawingml/2006/main">
+              <a:graphicData uri="http://schemas.openxmlformats.org/drawingml/2006/picture">
+                <pic:pic xmlns:pic="http://schemas.openxmlformats.org/drawingml/2006/picture">
+                  <pic:nvPicPr>
+                    <pic:cNvPr id="775647193" name="Picture 1" descr="A screenshot of a computer program&#10;&#10;Description automatically generated"/>
+                    <pic:cNvPicPr/>
+                  </pic:nvPicPr>
+                  <pic:blipFill>
+                    <a:blip r:embed="rId10"/>
+                    <a:stretch>
+                      <a:fillRect/>
+                    </a:stretch>
+                  </pic:blipFill>
+                  <pic:spPr>
+                    <a:xfrm>
+                      <a:off x="0" y="0"/>
+                      <a:ext cx="2976275" cy="2292054"/>
+                    </a:xfrm>
+                    <a:prstGeom prst="rect">
+                      <a:avLst/>
+                    </a:prstGeom>
+                  </pic:spPr>
+                </pic:pic>
+              </a:graphicData>
+            </a:graphic>
+          </wp:inline>
+        </w:drawing>
+      </w:r>
+    </w:p>
+    <w:p>
+      <w:pPr>
+        <w:spacing w:after="0" w:line="240" w:lineRule="auto"/>
+        <w:ind w:left="360"/>
+        <w:rPr>
+          <w:rFonts w:ascii="Times New Roman" w:eastAsia="Times New Roman" w:hAnsi="Times New Roman" w:cs="Times New Roman"/>
+          <w:kern w:val="0"/>
+          <w:sz w:val="24"/>
+          <w:szCs w:val="24"/>
+          <w:lang w:val="en-US" w:eastAsia="vi-VN"/>
+          <w14:ligatures w14:val="none"/>
+        </w:rPr>
+      </w:pPr>
     </w:p>
     <w:sectPr>
       <w:pgSz w:w="11906" w:h="16838"/>
@@ -16466,7 +18170,6 @@
   <w:style w:type="character" w:default="1" w:styleId="DefaultParagraphFont">
     <w:name w:val="Default Paragraph Font"/>
     <w:uiPriority w:val="1"/>
-    <w:semiHidden/>
     <w:unhideWhenUsed/>
   </w:style>
   <w:style w:type="table" w:default="1" w:styleId="TableNormal">

</xml_diff>